<commit_message>
chatbot is now working with the frontend
</commit_message>
<xml_diff>
--- a/Project documentation.docx
+++ b/Project documentation.docx
@@ -159,7 +159,7 @@
           <w:sz w:val="36"/>
           <w:szCs w:val="36"/>
         </w:rPr>
-        <w:t>TITLE OF PROJECT</w:t>
+        <w:t>Psychologist booking system</w:t>
       </w:r>
     </w:p>
     <w:p>
@@ -11850,8 +11850,6 @@
         </w:rPr>
         <w:t>Access to internet</w:t>
       </w:r>
-      <w:bookmarkStart w:id="34" w:name="_GoBack"/>
-      <w:bookmarkEnd w:id="34"/>
     </w:p>
     <w:p>
       <w:pPr>
@@ -11927,6 +11925,113 @@
           <w:szCs w:val="32"/>
         </w:rPr>
       </w:pPr>
+      <w:r>
+        <w:rPr>
+          <w:rFonts w:ascii="Times New Roman" w:hAnsi="Times New Roman" w:cs="Times New Roman"/>
+          <w:b/>
+        </w:rPr>
+        <w:br w:type="page"/>
+      </w:r>
+    </w:p>
+    <w:p>
+      <w:pPr>
+        <w:pStyle w:val="Heading1"/>
+        <w:rPr>
+          <w:rFonts w:ascii="Times New Roman" w:hAnsi="Times New Roman" w:cs="Times New Roman"/>
+          <w:b/>
+        </w:rPr>
+      </w:pPr>
+      <w:r>
+        <w:rPr>
+          <w:rFonts w:ascii="Times New Roman" w:hAnsi="Times New Roman" w:cs="Times New Roman"/>
+          <w:b/>
+        </w:rPr>
+        <w:lastRenderedPageBreak/>
+        <w:t>Chapter 5 System Design</w:t>
+      </w:r>
+    </w:p>
+    <w:p>
+      <w:pPr>
+        <w:pStyle w:val="Heading1"/>
+        <w:rPr>
+          <w:rFonts w:ascii="Times New Roman" w:hAnsi="Times New Roman" w:cs="Times New Roman"/>
+          <w:sz w:val="28"/>
+          <w:szCs w:val="28"/>
+        </w:rPr>
+      </w:pPr>
+      <w:r>
+        <w:rPr>
+          <w:rFonts w:ascii="Times New Roman" w:hAnsi="Times New Roman" w:cs="Times New Roman"/>
+          <w:sz w:val="28"/>
+          <w:szCs w:val="28"/>
+        </w:rPr>
+        <w:t>5.1 Architectural Design</w:t>
+      </w:r>
+    </w:p>
+    <w:p>
+      <w:pPr>
+        <w:pStyle w:val="BodyText"/>
+        <w:rPr>
+          <w:b/>
+          <w:sz w:val="28"/>
+          <w:szCs w:val="28"/>
+          <w:u w:val="single"/>
+        </w:rPr>
+      </w:pPr>
+      <w:r>
+        <w:rPr>
+          <w:b/>
+          <w:sz w:val="28"/>
+          <w:szCs w:val="28"/>
+          <w:u w:val="single"/>
+        </w:rPr>
+        <w:t>5.1.1 Flowchart</w:t>
+      </w:r>
+    </w:p>
+    <w:p>
+      <w:pPr>
+        <w:shd w:val="clear" w:color="auto" w:fill="FFFFFF"/>
+        <w:spacing w:before="200" w:after="0" w:line="360" w:lineRule="auto"/>
+        <w:jc w:val="both"/>
+        <w:rPr>
+          <w:rFonts w:ascii="Times New Roman" w:eastAsia="Times New Roman" w:hAnsi="Times New Roman" w:cs="Times New Roman"/>
+          <w:color w:val="000000" w:themeColor="text1"/>
+          <w:sz w:val="24"/>
+          <w:szCs w:val="24"/>
+        </w:rPr>
+      </w:pPr>
+      <w:r>
+        <w:rPr>
+          <w:rFonts w:ascii="Times New Roman" w:eastAsia="Times New Roman" w:hAnsi="Times New Roman" w:cs="Times New Roman"/>
+          <w:bCs/>
+          <w:color w:val="000000" w:themeColor="text1"/>
+          <w:sz w:val="24"/>
+          <w:szCs w:val="24"/>
+        </w:rPr>
+        <w:t>Flowchart</w:t>
+      </w:r>
+      <w:r>
+        <w:rPr>
+          <w:rFonts w:ascii="Times New Roman" w:eastAsia="Times New Roman" w:hAnsi="Times New Roman" w:cs="Times New Roman"/>
+          <w:color w:val="000000" w:themeColor="text1"/>
+          <w:sz w:val="24"/>
+          <w:szCs w:val="24"/>
+        </w:rPr>
+        <w:t> is a diagrammatic representation of sequence of logical steps of a program. Flowcharts use simple geometric shapes to depict processes and arrows to show relationships and process/data flow.</w:t>
+      </w:r>
+    </w:p>
+    <w:p>
+      <w:pPr>
+        <w:rPr>
+          <w:rFonts w:ascii="Times New Roman" w:eastAsiaTheme="majorEastAsia" w:hAnsi="Times New Roman" w:cs="Times New Roman"/>
+          <w:b/>
+          <w:color w:val="2E74B5" w:themeColor="accent1" w:themeShade="BF"/>
+          <w:sz w:val="32"/>
+          <w:szCs w:val="32"/>
+        </w:rPr>
+      </w:pPr>
+      <w:bookmarkStart w:id="34" w:name="_GoBack"/>
+      <w:bookmarkEnd w:id="34"/>
       <w:r>
         <w:rPr>
           <w:rFonts w:ascii="Times New Roman" w:hAnsi="Times New Roman" w:cs="Times New Roman"/>
@@ -16840,7 +16945,7 @@
 </file>
 
 <file path=customXml/itemProps1.xml><?xml version="1.0" encoding="utf-8"?>
-<ds:datastoreItem xmlns:ds="http://schemas.openxmlformats.org/officeDocument/2006/customXml" ds:itemID="{05342B47-5BE9-40B9-8867-904841A48319}">
+<ds:datastoreItem xmlns:ds="http://schemas.openxmlformats.org/officeDocument/2006/customXml" ds:itemID="{9956D205-69D3-462C-B765-5965C3BFC924}">
   <ds:schemaRefs>
     <ds:schemaRef ds:uri="http://schemas.openxmlformats.org/officeDocument/2006/bibliography"/>
   </ds:schemaRefs>

</xml_diff>

<commit_message>
working on the documentation
</commit_message>
<xml_diff>
--- a/Project documentation.docx
+++ b/Project documentation.docx
@@ -7033,27 +7033,14 @@
       <w:r>
         <w:t xml:space="preserve">Figure </w:t>
       </w:r>
-      <w:r>
-        <w:fldChar w:fldCharType="begin"/>
-      </w:r>
-      <w:r>
-        <w:instrText xml:space="preserve"> SEQ Figure \* ARABIC </w:instrText>
-      </w:r>
-      <w:r>
-        <w:fldChar w:fldCharType="separate"/>
-      </w:r>
-      <w:r>
-        <w:rPr>
-          <w:noProof/>
-        </w:rPr>
-        <w:t>1</w:t>
-      </w:r>
-      <w:r>
-        <w:rPr>
-          <w:noProof/>
-        </w:rPr>
-        <w:fldChar w:fldCharType="end"/>
-      </w:r>
+      <w:fldSimple w:instr=" SEQ Figure \* ARABIC ">
+        <w:r>
+          <w:rPr>
+            <w:noProof/>
+          </w:rPr>
+          <w:t>1</w:t>
+        </w:r>
+      </w:fldSimple>
       <w:r>
         <w:t>Kanban agile methodology</w:t>
       </w:r>
@@ -7845,27 +7832,14 @@
       <w:r>
         <w:t xml:space="preserve">Table </w:t>
       </w:r>
-      <w:r>
-        <w:fldChar w:fldCharType="begin"/>
-      </w:r>
-      <w:r>
-        <w:instrText xml:space="preserve"> SEQ Table \* ARABIC </w:instrText>
-      </w:r>
-      <w:r>
-        <w:fldChar w:fldCharType="separate"/>
-      </w:r>
-      <w:r>
-        <w:rPr>
-          <w:noProof/>
-        </w:rPr>
-        <w:t>1</w:t>
-      </w:r>
-      <w:r>
-        <w:rPr>
-          <w:noProof/>
-        </w:rPr>
-        <w:fldChar w:fldCharType="end"/>
-      </w:r>
+      <w:fldSimple w:instr=" SEQ Table \* ARABIC ">
+        <w:r>
+          <w:rPr>
+            <w:noProof/>
+          </w:rPr>
+          <w:t>1</w:t>
+        </w:r>
+      </w:fldSimple>
       <w:r>
         <w:t>Project Budget</w:t>
       </w:r>
@@ -8097,27 +8071,14 @@
       <w:r>
         <w:t xml:space="preserve">Table </w:t>
       </w:r>
-      <w:r>
-        <w:fldChar w:fldCharType="begin"/>
-      </w:r>
-      <w:r>
-        <w:instrText xml:space="preserve"> SEQ Table \* ARABIC </w:instrText>
-      </w:r>
-      <w:r>
-        <w:fldChar w:fldCharType="separate"/>
-      </w:r>
-      <w:r>
-        <w:rPr>
-          <w:noProof/>
-        </w:rPr>
-        <w:t>2</w:t>
-      </w:r>
-      <w:r>
-        <w:rPr>
-          <w:noProof/>
-        </w:rPr>
-        <w:fldChar w:fldCharType="end"/>
-      </w:r>
+      <w:fldSimple w:instr=" SEQ Table \* ARABIC ">
+        <w:r>
+          <w:rPr>
+            <w:noProof/>
+          </w:rPr>
+          <w:t>2</w:t>
+        </w:r>
+      </w:fldSimple>
       <w:r>
         <w:t>Project Schedule</w:t>
       </w:r>
@@ -11087,24 +11048,14 @@
       <w:r>
         <w:t xml:space="preserve">Figure </w:t>
       </w:r>
-      <w:r>
-        <w:fldChar w:fldCharType="begin"/>
-      </w:r>
-      <w:r>
-        <w:instrText xml:space="preserve"> SEQ Figure \* ARABIC </w:instrText>
-      </w:r>
-      <w:r>
-        <w:fldChar w:fldCharType="separate"/>
-      </w:r>
-      <w:r>
-        <w:rPr>
-          <w:noProof/>
-        </w:rPr>
-        <w:t>3</w:t>
-      </w:r>
-      <w:r>
-        <w:fldChar w:fldCharType="end"/>
-      </w:r>
+      <w:fldSimple w:instr=" SEQ Figure \* ARABIC ">
+        <w:r>
+          <w:rPr>
+            <w:noProof/>
+          </w:rPr>
+          <w:t>3</w:t>
+        </w:r>
+      </w:fldSimple>
       <w:r>
         <w:t xml:space="preserve">   Client looking for therapist procedure.</w:t>
       </w:r>
@@ -11132,32 +11083,44 @@
     </w:p>
     <w:p>
       <w:pPr>
-        <w:rPr>
-          <w:rFonts w:ascii="Times New Roman" w:hAnsi="Times New Roman" w:cs="Times New Roman"/>
-          <w:sz w:val="24"/>
-          <w:szCs w:val="24"/>
-        </w:rPr>
-      </w:pPr>
-      <w:r>
-        <w:rPr>
-          <w:rFonts w:ascii="Times New Roman" w:hAnsi="Times New Roman" w:cs="Times New Roman"/>
-          <w:sz w:val="24"/>
-          <w:szCs w:val="24"/>
-        </w:rPr>
-        <w:tab/>
-      </w:r>
-      <w:r>
-        <w:rPr>
-          <w:rFonts w:ascii="Times New Roman" w:hAnsi="Times New Roman" w:cs="Times New Roman"/>
+        <w:shd w:val="clear" w:color="auto" w:fill="FFFFFF"/>
+        <w:spacing w:before="200" w:after="0" w:line="360" w:lineRule="auto"/>
+        <w:jc w:val="both"/>
+        <w:rPr>
+          <w:rFonts w:ascii="Times New Roman" w:eastAsia="Times New Roman" w:hAnsi="Times New Roman" w:cs="Times New Roman"/>
+          <w:color w:val="000000" w:themeColor="text1"/>
+          <w:sz w:val="24"/>
+          <w:szCs w:val="24"/>
+        </w:rPr>
+      </w:pPr>
+      <w:r>
+        <w:rPr>
+          <w:rFonts w:ascii="Times New Roman" w:eastAsia="Times New Roman" w:hAnsi="Times New Roman" w:cs="Times New Roman"/>
+          <w:color w:val="000000" w:themeColor="text1"/>
+          <w:sz w:val="24"/>
+          <w:szCs w:val="24"/>
+        </w:rPr>
+        <w:t>The primary form of system/software requirements for an undeveloped software program is a UML use case diagram. The intended behavior (what) is specified in use cases, not the actual technique of achieving it (how).</w:t>
+      </w:r>
+    </w:p>
+    <w:p>
+      <w:pPr>
+        <w:keepNext/>
+      </w:pPr>
+      <w:r>
+        <w:rPr>
+          <w:rFonts w:ascii="Times New Roman" w:hAnsi="Times New Roman" w:cs="Times New Roman"/>
+          <w:b/>
           <w:noProof/>
-          <w:sz w:val="24"/>
-          <w:szCs w:val="24"/>
+          <w:sz w:val="28"/>
+          <w:szCs w:val="28"/>
+          <w:u w:val="single"/>
         </w:rPr>
         <w:drawing>
-          <wp:inline distT="0" distB="0" distL="0" distR="0">
-            <wp:extent cx="5943600" cy="4339771"/>
-            <wp:effectExtent l="0" t="0" r="0" b="3810"/>
-            <wp:docPr id="5" name="Picture 5" descr="C:\xampp\htdocs\Kenyan-psychologist-booking-system-with-Chatbot\Images\Usecase diagram.png"/>
+          <wp:inline distT="0" distB="0" distL="0" distR="0" wp14:anchorId="378BB190" wp14:editId="0527B8FC">
+            <wp:extent cx="4391025" cy="3054626"/>
+            <wp:effectExtent l="0" t="0" r="0" b="0"/>
+            <wp:docPr id="10" name="Picture 10" descr="C:\xampp\htdocs\Kenyan-psychologist-booking-system-with-Chatbot\Images\Usecase diagram.png"/>
             <wp:cNvGraphicFramePr>
               <a:graphicFrameLocks xmlns:a="http://schemas.openxmlformats.org/drawingml/2006/main" noChangeAspect="1"/>
             </wp:cNvGraphicFramePr>
@@ -11171,7 +11134,7 @@
                     </pic:cNvPicPr>
                   </pic:nvPicPr>
                   <pic:blipFill>
-                    <a:blip r:embed="rId12">
+                    <a:blip r:embed="rId12" cstate="print">
                       <a:extLst>
                         <a:ext uri="{28A0092B-C50C-407E-A947-70E740481C1C}">
                           <a14:useLocalDpi xmlns:a14="http://schemas.microsoft.com/office/drawing/2010/main" val="0"/>
@@ -11186,7 +11149,7 @@
                   <pic:spPr bwMode="auto">
                     <a:xfrm>
                       <a:off x="0" y="0"/>
-                      <a:ext cx="5943600" cy="4339771"/>
+                      <a:ext cx="4398243" cy="3059647"/>
                     </a:xfrm>
                     <a:prstGeom prst="rect">
                       <a:avLst/>
@@ -11205,6 +11168,49 @@
     </w:p>
     <w:p>
       <w:pPr>
+        <w:pStyle w:val="Caption"/>
+        <w:rPr>
+          <w:rFonts w:ascii="Times New Roman" w:hAnsi="Times New Roman" w:cs="Times New Roman"/>
+          <w:b/>
+          <w:sz w:val="28"/>
+          <w:szCs w:val="28"/>
+          <w:u w:val="single"/>
+        </w:rPr>
+      </w:pPr>
+      <w:r>
+        <w:t xml:space="preserve">Figure </w:t>
+      </w:r>
+      <w:fldSimple w:instr=" SEQ Figure \* ARABIC ">
+        <w:r>
+          <w:rPr>
+            <w:noProof/>
+          </w:rPr>
+          <w:t>4</w:t>
+        </w:r>
+      </w:fldSimple>
+      <w:r>
+        <w:t xml:space="preserve"> Users use case Diagram</w:t>
+      </w:r>
+    </w:p>
+    <w:p>
+      <w:pPr>
+        <w:rPr>
+          <w:rFonts w:ascii="Times New Roman" w:hAnsi="Times New Roman" w:cs="Times New Roman"/>
+          <w:sz w:val="24"/>
+          <w:szCs w:val="24"/>
+        </w:rPr>
+      </w:pPr>
+      <w:r>
+        <w:rPr>
+          <w:rFonts w:ascii="Times New Roman" w:hAnsi="Times New Roman" w:cs="Times New Roman"/>
+          <w:sz w:val="24"/>
+          <w:szCs w:val="24"/>
+        </w:rPr>
+        <w:tab/>
+      </w:r>
+    </w:p>
+    <w:p>
+      <w:pPr>
         <w:pStyle w:val="BodyText"/>
         <w:rPr>
           <w:b/>
@@ -12017,9 +12023,102 @@
           <w:sz w:val="24"/>
           <w:szCs w:val="24"/>
         </w:rPr>
-        <w:t> is a diagrammatic representation of sequence of logical steps of a program. Flowcharts use simple geometric shapes to depict processes and arrows to show relationships and process/data flow.</w:t>
-      </w:r>
-    </w:p>
+        <w:t xml:space="preserve"> is a diagrammatic representation of sequence of logical steps of a program. Flowcharts use simple geometric shapes to depict processes and arrows to show relationships and process/data </w:t>
+      </w:r>
+      <w:r>
+        <w:rPr>
+          <w:rFonts w:ascii="Times New Roman" w:eastAsia="Times New Roman" w:hAnsi="Times New Roman" w:cs="Times New Roman"/>
+          <w:color w:val="000000" w:themeColor="text1"/>
+          <w:sz w:val="24"/>
+          <w:szCs w:val="24"/>
+        </w:rPr>
+        <w:t>flow.</w:t>
+      </w:r>
+    </w:p>
+    <w:p>
+      <w:pPr>
+        <w:keepNext/>
+        <w:shd w:val="clear" w:color="auto" w:fill="FFFFFF"/>
+        <w:spacing w:before="200" w:after="0" w:line="360" w:lineRule="auto"/>
+        <w:jc w:val="both"/>
+      </w:pPr>
+      <w:r>
+        <w:rPr>
+          <w:rFonts w:ascii="Times New Roman" w:hAnsi="Times New Roman" w:cs="Times New Roman"/>
+          <w:b/>
+          <w:noProof/>
+        </w:rPr>
+        <w:drawing>
+          <wp:inline distT="0" distB="0" distL="0" distR="0" wp14:anchorId="6F227C64" wp14:editId="190B0B4E">
+            <wp:extent cx="4387472" cy="4366895"/>
+            <wp:effectExtent l="0" t="0" r="0" b="0"/>
+            <wp:docPr id="6" name="Picture 6" descr="C:\xampp\htdocs\Kenyan-psychologist-booking-system-with-Chatbot\Images\Flowchart.png"/>
+            <wp:cNvGraphicFramePr>
+              <a:graphicFrameLocks xmlns:a="http://schemas.openxmlformats.org/drawingml/2006/main" noChangeAspect="1"/>
+            </wp:cNvGraphicFramePr>
+            <a:graphic xmlns:a="http://schemas.openxmlformats.org/drawingml/2006/main">
+              <a:graphicData uri="http://schemas.openxmlformats.org/drawingml/2006/picture">
+                <pic:pic xmlns:pic="http://schemas.openxmlformats.org/drawingml/2006/picture">
+                  <pic:nvPicPr>
+                    <pic:cNvPr id="0" name="Picture 1" descr="C:\xampp\htdocs\Kenyan-psychologist-booking-system-with-Chatbot\Images\Flowchart.png"/>
+                    <pic:cNvPicPr>
+                      <a:picLocks noChangeAspect="1" noChangeArrowheads="1"/>
+                    </pic:cNvPicPr>
+                  </pic:nvPicPr>
+                  <pic:blipFill>
+                    <a:blip r:embed="rId13" cstate="print">
+                      <a:extLst>
+                        <a:ext uri="{28A0092B-C50C-407E-A947-70E740481C1C}">
+                          <a14:useLocalDpi xmlns:a14="http://schemas.microsoft.com/office/drawing/2010/main" val="0"/>
+                        </a:ext>
+                      </a:extLst>
+                    </a:blip>
+                    <a:srcRect/>
+                    <a:stretch>
+                      <a:fillRect/>
+                    </a:stretch>
+                  </pic:blipFill>
+                  <pic:spPr bwMode="auto">
+                    <a:xfrm>
+                      <a:off x="0" y="0"/>
+                      <a:ext cx="4393592" cy="4372987"/>
+                    </a:xfrm>
+                    <a:prstGeom prst="rect">
+                      <a:avLst/>
+                    </a:prstGeom>
+                    <a:noFill/>
+                    <a:ln>
+                      <a:noFill/>
+                    </a:ln>
+                  </pic:spPr>
+                </pic:pic>
+              </a:graphicData>
+            </a:graphic>
+          </wp:inline>
+        </w:drawing>
+      </w:r>
+    </w:p>
+    <w:p>
+      <w:pPr>
+        <w:pStyle w:val="Caption"/>
+        <w:jc w:val="both"/>
+      </w:pPr>
+      <w:r>
+        <w:t xml:space="preserve">Figure </w:t>
+      </w:r>
+      <w:fldSimple w:instr=" SEQ Figure \* ARABIC ">
+        <w:r>
+          <w:rPr>
+            <w:noProof/>
+          </w:rPr>
+          <w:t>5</w:t>
+        </w:r>
+      </w:fldSimple>
+      <w:r>
+        <w:t>Flowchart for the developed system.</w:t>
+      </w:r>
+    </w:p>
+    <w:p/>
     <w:p>
       <w:pPr>
         <w:rPr>
@@ -12030,15 +12129,3046 @@
           <w:szCs w:val="32"/>
         </w:rPr>
       </w:pPr>
-      <w:bookmarkStart w:id="34" w:name="_GoBack"/>
+    </w:p>
+    <w:p>
+      <w:pPr>
+        <w:rPr>
+          <w:rFonts w:ascii="Times New Roman" w:eastAsiaTheme="majorEastAsia" w:hAnsi="Times New Roman" w:cs="Times New Roman"/>
+          <w:b/>
+          <w:color w:val="2E74B5" w:themeColor="accent1" w:themeShade="BF"/>
+          <w:sz w:val="32"/>
+          <w:szCs w:val="32"/>
+        </w:rPr>
+      </w:pPr>
+    </w:p>
+    <w:p>
+      <w:pPr>
+        <w:rPr>
+          <w:rFonts w:ascii="Times New Roman" w:eastAsiaTheme="majorEastAsia" w:hAnsi="Times New Roman" w:cs="Times New Roman"/>
+          <w:b/>
+          <w:color w:val="2E74B5" w:themeColor="accent1" w:themeShade="BF"/>
+          <w:sz w:val="32"/>
+          <w:szCs w:val="32"/>
+        </w:rPr>
+      </w:pPr>
+    </w:p>
+    <w:p>
+      <w:pPr>
+        <w:rPr>
+          <w:rFonts w:ascii="Times New Roman" w:eastAsiaTheme="majorEastAsia" w:hAnsi="Times New Roman" w:cs="Times New Roman"/>
+          <w:b/>
+          <w:color w:val="2E74B5" w:themeColor="accent1" w:themeShade="BF"/>
+          <w:sz w:val="32"/>
+          <w:szCs w:val="32"/>
+        </w:rPr>
+      </w:pPr>
+      <w:r>
+        <w:rPr>
+          <w:rFonts w:ascii="Times New Roman" w:hAnsi="Times New Roman" w:cs="Times New Roman"/>
+          <w:b/>
+        </w:rPr>
+        <w:br w:type="page"/>
+      </w:r>
+    </w:p>
+    <w:p>
+      <w:pPr>
+        <w:keepNext/>
+      </w:pPr>
+      <w:r>
+        <w:rPr>
+          <w:rFonts w:ascii="Times New Roman" w:hAnsi="Times New Roman" w:cs="Times New Roman"/>
+          <w:b/>
+          <w:noProof/>
+        </w:rPr>
+        <w:lastRenderedPageBreak/>
+        <w:drawing>
+          <wp:inline distT="0" distB="0" distL="0" distR="0" wp14:anchorId="442899CF" wp14:editId="64A17024">
+            <wp:extent cx="5943600" cy="6163733"/>
+            <wp:effectExtent l="0" t="0" r="0" b="8890"/>
+            <wp:docPr id="7" name="Picture 7" descr="C:\xampp\htdocs\Kenyan-psychologist-booking-system-with-Chatbot\Images\user flowchart.png"/>
+            <wp:cNvGraphicFramePr>
+              <a:graphicFrameLocks xmlns:a="http://schemas.openxmlformats.org/drawingml/2006/main" noChangeAspect="1"/>
+            </wp:cNvGraphicFramePr>
+            <a:graphic xmlns:a="http://schemas.openxmlformats.org/drawingml/2006/main">
+              <a:graphicData uri="http://schemas.openxmlformats.org/drawingml/2006/picture">
+                <pic:pic xmlns:pic="http://schemas.openxmlformats.org/drawingml/2006/picture">
+                  <pic:nvPicPr>
+                    <pic:cNvPr id="0" name="Picture 2" descr="C:\xampp\htdocs\Kenyan-psychologist-booking-system-with-Chatbot\Images\user flowchart.png"/>
+                    <pic:cNvPicPr>
+                      <a:picLocks noChangeAspect="1" noChangeArrowheads="1"/>
+                    </pic:cNvPicPr>
+                  </pic:nvPicPr>
+                  <pic:blipFill>
+                    <a:blip r:embed="rId14">
+                      <a:extLst>
+                        <a:ext uri="{28A0092B-C50C-407E-A947-70E740481C1C}">
+                          <a14:useLocalDpi xmlns:a14="http://schemas.microsoft.com/office/drawing/2010/main" val="0"/>
+                        </a:ext>
+                      </a:extLst>
+                    </a:blip>
+                    <a:srcRect/>
+                    <a:stretch>
+                      <a:fillRect/>
+                    </a:stretch>
+                  </pic:blipFill>
+                  <pic:spPr bwMode="auto">
+                    <a:xfrm>
+                      <a:off x="0" y="0"/>
+                      <a:ext cx="5943600" cy="6163733"/>
+                    </a:xfrm>
+                    <a:prstGeom prst="rect">
+                      <a:avLst/>
+                    </a:prstGeom>
+                    <a:noFill/>
+                    <a:ln>
+                      <a:noFill/>
+                    </a:ln>
+                  </pic:spPr>
+                </pic:pic>
+              </a:graphicData>
+            </a:graphic>
+          </wp:inline>
+        </w:drawing>
+      </w:r>
+    </w:p>
+    <w:p>
+      <w:pPr>
+        <w:pStyle w:val="Caption"/>
+      </w:pPr>
+      <w:r>
+        <w:t xml:space="preserve">Figure </w:t>
+      </w:r>
+      <w:fldSimple w:instr=" SEQ Figure \* ARABIC ">
+        <w:r>
+          <w:rPr>
+            <w:noProof/>
+          </w:rPr>
+          <w:t>6</w:t>
+        </w:r>
+      </w:fldSimple>
+      <w:r>
+        <w:t xml:space="preserve"> User Flowchart</w:t>
+      </w:r>
+    </w:p>
+    <w:p>
+      <w:pPr>
+        <w:keepNext/>
+      </w:pPr>
+      <w:r>
+        <w:rPr>
+          <w:rFonts w:ascii="Times New Roman" w:hAnsi="Times New Roman" w:cs="Times New Roman"/>
+          <w:b/>
+        </w:rPr>
+        <w:br w:type="page"/>
+      </w:r>
+      <w:r>
+        <w:rPr>
+          <w:rFonts w:ascii="Times New Roman" w:hAnsi="Times New Roman" w:cs="Times New Roman"/>
+          <w:b/>
+          <w:noProof/>
+        </w:rPr>
+        <w:lastRenderedPageBreak/>
+        <w:drawing>
+          <wp:inline distT="0" distB="0" distL="0" distR="0" wp14:anchorId="59828CB2" wp14:editId="005C776A">
+            <wp:extent cx="5943600" cy="6163733"/>
+            <wp:effectExtent l="0" t="0" r="0" b="8890"/>
+            <wp:docPr id="8" name="Picture 8" descr="C:\xampp\htdocs\Kenyan-psychologist-booking-system-with-Chatbot\Images\Therapist flowchart.png"/>
+            <wp:cNvGraphicFramePr>
+              <a:graphicFrameLocks xmlns:a="http://schemas.openxmlformats.org/drawingml/2006/main" noChangeAspect="1"/>
+            </wp:cNvGraphicFramePr>
+            <a:graphic xmlns:a="http://schemas.openxmlformats.org/drawingml/2006/main">
+              <a:graphicData uri="http://schemas.openxmlformats.org/drawingml/2006/picture">
+                <pic:pic xmlns:pic="http://schemas.openxmlformats.org/drawingml/2006/picture">
+                  <pic:nvPicPr>
+                    <pic:cNvPr id="0" name="Picture 3" descr="C:\xampp\htdocs\Kenyan-psychologist-booking-system-with-Chatbot\Images\Therapist flowchart.png"/>
+                    <pic:cNvPicPr>
+                      <a:picLocks noChangeAspect="1" noChangeArrowheads="1"/>
+                    </pic:cNvPicPr>
+                  </pic:nvPicPr>
+                  <pic:blipFill>
+                    <a:blip r:embed="rId15">
+                      <a:extLst>
+                        <a:ext uri="{28A0092B-C50C-407E-A947-70E740481C1C}">
+                          <a14:useLocalDpi xmlns:a14="http://schemas.microsoft.com/office/drawing/2010/main" val="0"/>
+                        </a:ext>
+                      </a:extLst>
+                    </a:blip>
+                    <a:srcRect/>
+                    <a:stretch>
+                      <a:fillRect/>
+                    </a:stretch>
+                  </pic:blipFill>
+                  <pic:spPr bwMode="auto">
+                    <a:xfrm>
+                      <a:off x="0" y="0"/>
+                      <a:ext cx="5943600" cy="6163733"/>
+                    </a:xfrm>
+                    <a:prstGeom prst="rect">
+                      <a:avLst/>
+                    </a:prstGeom>
+                    <a:noFill/>
+                    <a:ln>
+                      <a:noFill/>
+                    </a:ln>
+                  </pic:spPr>
+                </pic:pic>
+              </a:graphicData>
+            </a:graphic>
+          </wp:inline>
+        </w:drawing>
+      </w:r>
+    </w:p>
+    <w:p>
+      <w:pPr>
+        <w:pStyle w:val="Caption"/>
+      </w:pPr>
+      <w:r>
+        <w:t xml:space="preserve">Figure </w:t>
+      </w:r>
+      <w:fldSimple w:instr=" SEQ Figure \* ARABIC ">
+        <w:r>
+          <w:rPr>
+            <w:noProof/>
+          </w:rPr>
+          <w:t>7</w:t>
+        </w:r>
+      </w:fldSimple>
+      <w:r>
+        <w:t xml:space="preserve"> Therapist Flowchart</w:t>
+      </w:r>
+    </w:p>
+    <w:p>
+      <w:pPr>
+        <w:pStyle w:val="BodyText"/>
+        <w:rPr>
+          <w:b/>
+          <w:sz w:val="28"/>
+          <w:szCs w:val="28"/>
+          <w:u w:val="single"/>
+        </w:rPr>
+      </w:pPr>
+      <w:r>
+        <w:br w:type="page"/>
+      </w:r>
+      <w:r>
+        <w:rPr>
+          <w:b/>
+          <w:sz w:val="28"/>
+          <w:szCs w:val="28"/>
+          <w:u w:val="single"/>
+        </w:rPr>
+        <w:lastRenderedPageBreak/>
+        <w:t>5.1.</w:t>
+      </w:r>
+      <w:r>
+        <w:rPr>
+          <w:b/>
+          <w:sz w:val="28"/>
+          <w:szCs w:val="28"/>
+          <w:u w:val="single"/>
+        </w:rPr>
+        <w:t>2</w:t>
+      </w:r>
+      <w:r>
+        <w:rPr>
+          <w:b/>
+          <w:sz w:val="28"/>
+          <w:szCs w:val="28"/>
+          <w:u w:val="single"/>
+        </w:rPr>
+        <w:t xml:space="preserve"> Context diagrams</w:t>
+      </w:r>
+    </w:p>
+    <w:p>
+      <w:pPr>
+        <w:shd w:val="clear" w:color="auto" w:fill="FFFFFF"/>
+        <w:spacing w:before="200" w:after="0" w:line="360" w:lineRule="auto"/>
+        <w:jc w:val="both"/>
+        <w:rPr>
+          <w:rFonts w:ascii="Times New Roman" w:eastAsia="Times New Roman" w:hAnsi="Times New Roman" w:cs="Times New Roman"/>
+          <w:color w:val="000000" w:themeColor="text1"/>
+          <w:sz w:val="24"/>
+          <w:szCs w:val="24"/>
+        </w:rPr>
+      </w:pPr>
+      <w:r>
+        <w:rPr>
+          <w:rFonts w:ascii="Times New Roman" w:eastAsia="Times New Roman" w:hAnsi="Times New Roman" w:cs="Times New Roman"/>
+          <w:color w:val="000000" w:themeColor="text1"/>
+          <w:sz w:val="24"/>
+          <w:szCs w:val="24"/>
+        </w:rPr>
+        <w:t>The Context Diagram depicts the system in question as a single high-level process, followed by the system's connection with other external entities (systems, organizational groups, external data stores, etc.).</w:t>
+      </w:r>
+    </w:p>
+    <w:p>
+      <w:pPr>
+        <w:keepNext/>
+        <w:shd w:val="clear" w:color="auto" w:fill="FFFFFF"/>
+        <w:spacing w:before="200" w:after="0" w:line="360" w:lineRule="auto"/>
+        <w:jc w:val="both"/>
+      </w:pPr>
+      <w:r>
+        <w:rPr>
+          <w:rFonts w:ascii="Times New Roman" w:eastAsia="Times New Roman" w:hAnsi="Times New Roman" w:cs="Times New Roman"/>
+          <w:noProof/>
+          <w:color w:val="000000" w:themeColor="text1"/>
+          <w:sz w:val="24"/>
+          <w:szCs w:val="24"/>
+        </w:rPr>
+        <w:drawing>
+          <wp:inline distT="0" distB="0" distL="0" distR="0" wp14:anchorId="1E2FEB55" wp14:editId="2F63D8F2">
+            <wp:extent cx="5943600" cy="3696406"/>
+            <wp:effectExtent l="0" t="0" r="0" b="0"/>
+            <wp:docPr id="11" name="Picture 11" descr="C:\xampp\htdocs\Kenyan-psychologist-booking-system-with-Chatbot\Images\Context diagram.png"/>
+            <wp:cNvGraphicFramePr>
+              <a:graphicFrameLocks xmlns:a="http://schemas.openxmlformats.org/drawingml/2006/main" noChangeAspect="1"/>
+            </wp:cNvGraphicFramePr>
+            <a:graphic xmlns:a="http://schemas.openxmlformats.org/drawingml/2006/main">
+              <a:graphicData uri="http://schemas.openxmlformats.org/drawingml/2006/picture">
+                <pic:pic xmlns:pic="http://schemas.openxmlformats.org/drawingml/2006/picture">
+                  <pic:nvPicPr>
+                    <pic:cNvPr id="0" name="Picture 3" descr="C:\xampp\htdocs\Kenyan-psychologist-booking-system-with-Chatbot\Images\Context diagram.png"/>
+                    <pic:cNvPicPr>
+                      <a:picLocks noChangeAspect="1" noChangeArrowheads="1"/>
+                    </pic:cNvPicPr>
+                  </pic:nvPicPr>
+                  <pic:blipFill>
+                    <a:blip r:embed="rId16">
+                      <a:extLst>
+                        <a:ext uri="{28A0092B-C50C-407E-A947-70E740481C1C}">
+                          <a14:useLocalDpi xmlns:a14="http://schemas.microsoft.com/office/drawing/2010/main" val="0"/>
+                        </a:ext>
+                      </a:extLst>
+                    </a:blip>
+                    <a:srcRect/>
+                    <a:stretch>
+                      <a:fillRect/>
+                    </a:stretch>
+                  </pic:blipFill>
+                  <pic:spPr bwMode="auto">
+                    <a:xfrm>
+                      <a:off x="0" y="0"/>
+                      <a:ext cx="5943600" cy="3696406"/>
+                    </a:xfrm>
+                    <a:prstGeom prst="rect">
+                      <a:avLst/>
+                    </a:prstGeom>
+                    <a:noFill/>
+                    <a:ln>
+                      <a:noFill/>
+                    </a:ln>
+                  </pic:spPr>
+                </pic:pic>
+              </a:graphicData>
+            </a:graphic>
+          </wp:inline>
+        </w:drawing>
+      </w:r>
+    </w:p>
+    <w:p>
+      <w:pPr>
+        <w:pStyle w:val="Caption"/>
+        <w:jc w:val="both"/>
+        <w:rPr>
+          <w:rFonts w:ascii="Times New Roman" w:eastAsia="Times New Roman" w:hAnsi="Times New Roman" w:cs="Times New Roman"/>
+          <w:color w:val="000000" w:themeColor="text1"/>
+          <w:sz w:val="24"/>
+          <w:szCs w:val="24"/>
+        </w:rPr>
+      </w:pPr>
+      <w:r>
+        <w:t xml:space="preserve">Figure </w:t>
+      </w:r>
+      <w:fldSimple w:instr=" SEQ Figure \* ARABIC ">
+        <w:r>
+          <w:rPr>
+            <w:noProof/>
+          </w:rPr>
+          <w:t>8</w:t>
+        </w:r>
+      </w:fldSimple>
+      <w:r>
+        <w:t xml:space="preserve"> Context diagram</w:t>
+      </w:r>
+    </w:p>
+    <w:p>
+      <w:pPr>
+        <w:pStyle w:val="BodyText"/>
+        <w:rPr>
+          <w:color w:val="000000" w:themeColor="text1"/>
+          <w:sz w:val="24"/>
+          <w:szCs w:val="24"/>
+        </w:rPr>
+      </w:pPr>
+    </w:p>
+    <w:p>
+      <w:pPr>
+        <w:rPr>
+          <w:rFonts w:ascii="Times New Roman" w:hAnsi="Times New Roman" w:cs="Times New Roman"/>
+        </w:rPr>
+      </w:pPr>
+    </w:p>
+    <w:p>
+      <w:pPr>
+        <w:pStyle w:val="Heading2"/>
+        <w:rPr>
+          <w:rFonts w:ascii="Times New Roman" w:eastAsia="Times New Roman" w:hAnsi="Times New Roman" w:cs="Times New Roman"/>
+        </w:rPr>
+      </w:pPr>
+      <w:bookmarkStart w:id="34" w:name="_Toc92964771"/>
+      <w:r>
+        <w:rPr>
+          <w:rFonts w:ascii="Times New Roman" w:eastAsia="Times New Roman" w:hAnsi="Times New Roman" w:cs="Times New Roman"/>
+        </w:rPr>
+        <w:t>5.2Database Design</w:t>
+      </w:r>
       <w:bookmarkEnd w:id="34"/>
-      <w:r>
-        <w:rPr>
-          <w:rFonts w:ascii="Times New Roman" w:hAnsi="Times New Roman" w:cs="Times New Roman"/>
-          <w:b/>
-        </w:rPr>
+    </w:p>
+    <w:p>
+      <w:pPr>
+        <w:pStyle w:val="BodyText"/>
+        <w:rPr>
+          <w:b/>
+          <w:sz w:val="28"/>
+          <w:szCs w:val="28"/>
+          <w:u w:val="single"/>
+        </w:rPr>
+      </w:pPr>
+      <w:r>
+        <w:rPr>
+          <w:b/>
+          <w:sz w:val="28"/>
+          <w:szCs w:val="28"/>
+          <w:u w:val="single"/>
+        </w:rPr>
+        <w:t>5.2.1 Database Tables’ Names and Description</w:t>
+      </w:r>
+    </w:p>
+    <w:p>
+      <w:pPr>
+        <w:pStyle w:val="BodyText"/>
+        <w:rPr>
+          <w:b/>
+          <w:sz w:val="28"/>
+          <w:szCs w:val="28"/>
+          <w:u w:val="single"/>
+        </w:rPr>
+      </w:pPr>
+    </w:p>
+    <w:tbl>
+      <w:tblPr>
+        <w:tblStyle w:val="TableGrid"/>
+        <w:tblW w:w="0" w:type="auto"/>
+        <w:tblLook w:val="04A0" w:firstRow="1" w:lastRow="0" w:firstColumn="1" w:lastColumn="0" w:noHBand="0" w:noVBand="1"/>
+      </w:tblPr>
+      <w:tblGrid>
+        <w:gridCol w:w="4675"/>
+        <w:gridCol w:w="4675"/>
+      </w:tblGrid>
+      <w:tr>
+        <w:tc>
+          <w:tcPr>
+            <w:tcW w:w="4675" w:type="dxa"/>
+          </w:tcPr>
+          <w:p>
+            <w:pPr>
+              <w:pStyle w:val="BodyText"/>
+              <w:rPr>
+                <w:b/>
+                <w:color w:val="000000" w:themeColor="text1"/>
+                <w:sz w:val="24"/>
+                <w:szCs w:val="24"/>
+              </w:rPr>
+            </w:pPr>
+            <w:r>
+              <w:rPr>
+                <w:b/>
+                <w:color w:val="000000" w:themeColor="text1"/>
+                <w:sz w:val="24"/>
+                <w:szCs w:val="24"/>
+              </w:rPr>
+              <w:t>Table Name</w:t>
+            </w:r>
+          </w:p>
+        </w:tc>
+        <w:tc>
+          <w:tcPr>
+            <w:tcW w:w="4675" w:type="dxa"/>
+          </w:tcPr>
+          <w:p>
+            <w:pPr>
+              <w:pStyle w:val="BodyText"/>
+              <w:rPr>
+                <w:b/>
+                <w:color w:val="000000" w:themeColor="text1"/>
+                <w:sz w:val="24"/>
+                <w:szCs w:val="24"/>
+              </w:rPr>
+            </w:pPr>
+            <w:r>
+              <w:rPr>
+                <w:b/>
+                <w:color w:val="000000" w:themeColor="text1"/>
+                <w:sz w:val="24"/>
+                <w:szCs w:val="24"/>
+              </w:rPr>
+              <w:t>Table Description</w:t>
+            </w:r>
+          </w:p>
+        </w:tc>
+      </w:tr>
+      <w:tr>
+        <w:tc>
+          <w:tcPr>
+            <w:tcW w:w="4675" w:type="dxa"/>
+          </w:tcPr>
+          <w:p>
+            <w:pPr>
+              <w:pStyle w:val="BodyText"/>
+              <w:rPr>
+                <w:color w:val="000000" w:themeColor="text1"/>
+                <w:sz w:val="24"/>
+                <w:szCs w:val="24"/>
+              </w:rPr>
+            </w:pPr>
+            <w:r>
+              <w:rPr>
+                <w:color w:val="000000" w:themeColor="text1"/>
+                <w:sz w:val="24"/>
+                <w:szCs w:val="24"/>
+              </w:rPr>
+              <w:t>User</w:t>
+            </w:r>
+          </w:p>
+        </w:tc>
+        <w:tc>
+          <w:tcPr>
+            <w:tcW w:w="4675" w:type="dxa"/>
+          </w:tcPr>
+          <w:p>
+            <w:pPr>
+              <w:pStyle w:val="BodyText"/>
+              <w:rPr>
+                <w:color w:val="000000" w:themeColor="text1"/>
+                <w:sz w:val="24"/>
+                <w:szCs w:val="24"/>
+              </w:rPr>
+            </w:pPr>
+            <w:r>
+              <w:rPr>
+                <w:color w:val="000000" w:themeColor="text1"/>
+                <w:sz w:val="24"/>
+                <w:szCs w:val="24"/>
+              </w:rPr>
+              <w:t xml:space="preserve">Stores information about the registered </w:t>
+            </w:r>
+            <w:r>
+              <w:rPr>
+                <w:color w:val="000000" w:themeColor="text1"/>
+                <w:sz w:val="24"/>
+                <w:szCs w:val="24"/>
+              </w:rPr>
+              <w:t>User</w:t>
+            </w:r>
+          </w:p>
+        </w:tc>
+      </w:tr>
+      <w:tr>
+        <w:tc>
+          <w:tcPr>
+            <w:tcW w:w="4675" w:type="dxa"/>
+          </w:tcPr>
+          <w:p>
+            <w:pPr>
+              <w:pStyle w:val="BodyText"/>
+              <w:rPr>
+                <w:color w:val="000000" w:themeColor="text1"/>
+                <w:sz w:val="24"/>
+                <w:szCs w:val="24"/>
+              </w:rPr>
+            </w:pPr>
+            <w:r>
+              <w:rPr>
+                <w:color w:val="000000" w:themeColor="text1"/>
+                <w:sz w:val="24"/>
+                <w:szCs w:val="24"/>
+              </w:rPr>
+              <w:t>Therapist</w:t>
+            </w:r>
+          </w:p>
+        </w:tc>
+        <w:tc>
+          <w:tcPr>
+            <w:tcW w:w="4675" w:type="dxa"/>
+          </w:tcPr>
+          <w:p>
+            <w:pPr>
+              <w:pStyle w:val="BodyText"/>
+              <w:keepNext/>
+              <w:rPr>
+                <w:color w:val="000000" w:themeColor="text1"/>
+                <w:sz w:val="24"/>
+                <w:szCs w:val="24"/>
+              </w:rPr>
+            </w:pPr>
+            <w:r>
+              <w:rPr>
+                <w:color w:val="000000" w:themeColor="text1"/>
+                <w:sz w:val="24"/>
+                <w:szCs w:val="24"/>
+              </w:rPr>
+              <w:t>Stores information about the therapist.</w:t>
+            </w:r>
+          </w:p>
+        </w:tc>
+      </w:tr>
+    </w:tbl>
+    <w:p>
+      <w:pPr>
+        <w:pStyle w:val="Caption"/>
+      </w:pPr>
+    </w:p>
+    <w:p>
+      <w:pPr>
+        <w:pStyle w:val="Caption"/>
+      </w:pPr>
+      <w:r>
+        <w:t xml:space="preserve">Figure </w:t>
+      </w:r>
+      <w:fldSimple w:instr=" SEQ Figure \* ARABIC ">
+        <w:r>
+          <w:rPr>
+            <w:noProof/>
+          </w:rPr>
+          <w:t>9</w:t>
+        </w:r>
+      </w:fldSimple>
+      <w:r>
+        <w:t xml:space="preserve"> Database description</w:t>
+      </w:r>
+    </w:p>
+    <w:p>
+      <w:pPr>
+        <w:rPr>
+          <w:b/>
+          <w:sz w:val="28"/>
+          <w:szCs w:val="28"/>
+          <w:u w:val="single"/>
+        </w:rPr>
+      </w:pPr>
+    </w:p>
+    <w:p>
+      <w:pPr>
+        <w:rPr>
+          <w:b/>
+          <w:sz w:val="28"/>
+          <w:szCs w:val="28"/>
+          <w:u w:val="single"/>
+        </w:rPr>
+      </w:pPr>
+    </w:p>
+    <w:p>
+      <w:pPr>
+        <w:rPr>
+          <w:b/>
+          <w:sz w:val="28"/>
+          <w:szCs w:val="28"/>
+          <w:u w:val="single"/>
+        </w:rPr>
+      </w:pPr>
+      <w:r>
+        <w:rPr>
+          <w:b/>
+          <w:sz w:val="28"/>
+          <w:szCs w:val="28"/>
+          <w:u w:val="single"/>
+        </w:rPr>
+        <w:lastRenderedPageBreak/>
+        <w:t>5.2.2 Entity Relationship Diagram</w:t>
+      </w:r>
+    </w:p>
+    <w:p>
+      <w:r>
+        <w:rPr>
+          <w:noProof/>
+        </w:rPr>
+        <w:drawing>
+          <wp:inline distT="0" distB="0" distL="0" distR="0" wp14:anchorId="4F1B38F2" wp14:editId="300649FF">
+            <wp:extent cx="5943600" cy="2687320"/>
+            <wp:effectExtent l="0" t="0" r="0" b="0"/>
+            <wp:docPr id="12" name="Picture 12"/>
+            <wp:cNvGraphicFramePr>
+              <a:graphicFrameLocks xmlns:a="http://schemas.openxmlformats.org/drawingml/2006/main" noChangeAspect="1"/>
+            </wp:cNvGraphicFramePr>
+            <a:graphic xmlns:a="http://schemas.openxmlformats.org/drawingml/2006/main">
+              <a:graphicData uri="http://schemas.openxmlformats.org/drawingml/2006/picture">
+                <pic:pic xmlns:pic="http://schemas.openxmlformats.org/drawingml/2006/picture">
+                  <pic:nvPicPr>
+                    <pic:cNvPr id="1" name=""/>
+                    <pic:cNvPicPr/>
+                  </pic:nvPicPr>
+                  <pic:blipFill>
+                    <a:blip r:embed="rId17"/>
+                    <a:stretch>
+                      <a:fillRect/>
+                    </a:stretch>
+                  </pic:blipFill>
+                  <pic:spPr>
+                    <a:xfrm>
+                      <a:off x="0" y="0"/>
+                      <a:ext cx="5943600" cy="2687320"/>
+                    </a:xfrm>
+                    <a:prstGeom prst="rect">
+                      <a:avLst/>
+                    </a:prstGeom>
+                  </pic:spPr>
+                </pic:pic>
+              </a:graphicData>
+            </a:graphic>
+          </wp:inline>
+        </w:drawing>
+      </w:r>
+    </w:p>
+    <w:p>
+      <w:pPr>
+        <w:pStyle w:val="Heading2"/>
+        <w:rPr>
+          <w:rFonts w:ascii="Times New Roman" w:eastAsia="Times New Roman" w:hAnsi="Times New Roman" w:cs="Times New Roman"/>
+        </w:rPr>
+      </w:pPr>
+      <w:bookmarkStart w:id="35" w:name="_Toc92964772"/>
+      <w:r>
+        <w:rPr>
+          <w:rFonts w:ascii="Times New Roman" w:eastAsia="Times New Roman" w:hAnsi="Times New Roman" w:cs="Times New Roman"/>
+        </w:rPr>
+        <w:t>5.3 User Interface Design</w:t>
+      </w:r>
+      <w:bookmarkEnd w:id="35"/>
+    </w:p>
+    <w:p>
+      <w:pPr>
+        <w:pStyle w:val="BodyText"/>
+        <w:rPr>
+          <w:b/>
+          <w:sz w:val="28"/>
+          <w:szCs w:val="28"/>
+          <w:u w:val="single"/>
+        </w:rPr>
+      </w:pPr>
+      <w:bookmarkStart w:id="36" w:name="_Toc92964773"/>
+      <w:r>
+        <w:rPr>
+          <w:rStyle w:val="Heading2Char"/>
+          <w:rFonts w:ascii="Times New Roman" w:hAnsi="Times New Roman" w:cs="Times New Roman"/>
+          <w:b/>
+          <w:color w:val="auto"/>
+          <w:u w:val="single"/>
+        </w:rPr>
+        <w:t>5.3.1 Landing</w:t>
+      </w:r>
+      <w:bookmarkEnd w:id="36"/>
+      <w:r>
+        <w:rPr>
+          <w:b/>
+          <w:sz w:val="28"/>
+          <w:szCs w:val="28"/>
+          <w:u w:val="single"/>
+        </w:rPr>
+        <w:t xml:space="preserve"> page</w:t>
+      </w:r>
+    </w:p>
+    <w:p>
+      <w:pPr>
+        <w:shd w:val="clear" w:color="auto" w:fill="FFFFFF"/>
+        <w:spacing w:before="200" w:after="0" w:line="360" w:lineRule="auto"/>
+        <w:jc w:val="both"/>
+        <w:rPr>
+          <w:rFonts w:ascii="Times New Roman" w:eastAsia="Times New Roman" w:hAnsi="Times New Roman" w:cs="Times New Roman"/>
+          <w:color w:val="000000" w:themeColor="text1"/>
+          <w:sz w:val="24"/>
+          <w:szCs w:val="24"/>
+        </w:rPr>
+      </w:pPr>
+      <w:r>
+        <w:rPr>
+          <w:rFonts w:ascii="Times New Roman" w:eastAsia="Times New Roman" w:hAnsi="Times New Roman" w:cs="Times New Roman"/>
+          <w:color w:val="000000" w:themeColor="text1"/>
+          <w:sz w:val="24"/>
+          <w:szCs w:val="24"/>
+        </w:rPr>
+        <w:t>The landing page highlights a couple of testimonies and gives a brief overview of what the system does.</w:t>
+      </w:r>
+    </w:p>
+    <w:p>
+      <w:pPr>
+        <w:shd w:val="clear" w:color="auto" w:fill="FFFFFF"/>
+        <w:spacing w:before="200" w:after="0" w:line="360" w:lineRule="auto"/>
+        <w:jc w:val="both"/>
+        <w:rPr>
+          <w:rFonts w:ascii="Times New Roman" w:eastAsia="Times New Roman" w:hAnsi="Times New Roman" w:cs="Times New Roman"/>
+          <w:color w:val="000000" w:themeColor="text1"/>
+          <w:sz w:val="24"/>
+          <w:szCs w:val="24"/>
+        </w:rPr>
+      </w:pPr>
+      <w:r>
+        <w:rPr>
+          <w:noProof/>
+        </w:rPr>
+        <w:drawing>
+          <wp:inline distT="0" distB="0" distL="0" distR="0" wp14:anchorId="17F1818F" wp14:editId="1FB6E42B">
+            <wp:extent cx="5943600" cy="2978150"/>
+            <wp:effectExtent l="0" t="0" r="0" b="0"/>
+            <wp:docPr id="13" name="Picture 13"/>
+            <wp:cNvGraphicFramePr>
+              <a:graphicFrameLocks xmlns:a="http://schemas.openxmlformats.org/drawingml/2006/main" noChangeAspect="1"/>
+            </wp:cNvGraphicFramePr>
+            <a:graphic xmlns:a="http://schemas.openxmlformats.org/drawingml/2006/main">
+              <a:graphicData uri="http://schemas.openxmlformats.org/drawingml/2006/picture">
+                <pic:pic xmlns:pic="http://schemas.openxmlformats.org/drawingml/2006/picture">
+                  <pic:nvPicPr>
+                    <pic:cNvPr id="1" name=""/>
+                    <pic:cNvPicPr/>
+                  </pic:nvPicPr>
+                  <pic:blipFill>
+                    <a:blip r:embed="rId18"/>
+                    <a:stretch>
+                      <a:fillRect/>
+                    </a:stretch>
+                  </pic:blipFill>
+                  <pic:spPr>
+                    <a:xfrm>
+                      <a:off x="0" y="0"/>
+                      <a:ext cx="5943600" cy="2978150"/>
+                    </a:xfrm>
+                    <a:prstGeom prst="rect">
+                      <a:avLst/>
+                    </a:prstGeom>
+                  </pic:spPr>
+                </pic:pic>
+              </a:graphicData>
+            </a:graphic>
+          </wp:inline>
+        </w:drawing>
+      </w:r>
+    </w:p>
+    <w:p>
+      <w:pPr>
+        <w:keepNext/>
+        <w:shd w:val="clear" w:color="auto" w:fill="FFFFFF"/>
+        <w:spacing w:before="200" w:after="0" w:line="360" w:lineRule="auto"/>
+        <w:jc w:val="both"/>
+      </w:pPr>
+      <w:r>
+        <w:rPr>
+          <w:noProof/>
+        </w:rPr>
+        <w:lastRenderedPageBreak/>
+        <w:drawing>
+          <wp:inline distT="0" distB="0" distL="0" distR="0" wp14:anchorId="688F8936" wp14:editId="658FC404">
+            <wp:extent cx="5943600" cy="2924175"/>
+            <wp:effectExtent l="0" t="0" r="0" b="9525"/>
+            <wp:docPr id="14" name="Picture 14"/>
+            <wp:cNvGraphicFramePr>
+              <a:graphicFrameLocks xmlns:a="http://schemas.openxmlformats.org/drawingml/2006/main" noChangeAspect="1"/>
+            </wp:cNvGraphicFramePr>
+            <a:graphic xmlns:a="http://schemas.openxmlformats.org/drawingml/2006/main">
+              <a:graphicData uri="http://schemas.openxmlformats.org/drawingml/2006/picture">
+                <pic:pic xmlns:pic="http://schemas.openxmlformats.org/drawingml/2006/picture">
+                  <pic:nvPicPr>
+                    <pic:cNvPr id="1" name=""/>
+                    <pic:cNvPicPr/>
+                  </pic:nvPicPr>
+                  <pic:blipFill>
+                    <a:blip r:embed="rId19"/>
+                    <a:stretch>
+                      <a:fillRect/>
+                    </a:stretch>
+                  </pic:blipFill>
+                  <pic:spPr>
+                    <a:xfrm>
+                      <a:off x="0" y="0"/>
+                      <a:ext cx="5943600" cy="2924175"/>
+                    </a:xfrm>
+                    <a:prstGeom prst="rect">
+                      <a:avLst/>
+                    </a:prstGeom>
+                  </pic:spPr>
+                </pic:pic>
+              </a:graphicData>
+            </a:graphic>
+          </wp:inline>
+        </w:drawing>
+      </w:r>
+    </w:p>
+    <w:p>
+      <w:pPr>
+        <w:pStyle w:val="Caption"/>
+        <w:jc w:val="both"/>
+      </w:pPr>
+      <w:r>
+        <w:t xml:space="preserve">Figure </w:t>
+      </w:r>
+      <w:fldSimple w:instr=" SEQ Figure \* ARABIC ">
+        <w:r>
+          <w:rPr>
+            <w:noProof/>
+          </w:rPr>
+          <w:t>10</w:t>
+        </w:r>
+      </w:fldSimple>
+      <w:r>
+        <w:t xml:space="preserve"> Landing page</w:t>
+      </w:r>
+    </w:p>
+    <w:p>
+      <w:pPr>
+        <w:pStyle w:val="BodyText"/>
+        <w:rPr>
+          <w:b/>
+          <w:sz w:val="28"/>
+          <w:szCs w:val="28"/>
+          <w:u w:val="single"/>
+        </w:rPr>
+      </w:pPr>
+      <w:r>
+        <w:rPr>
+          <w:b/>
+          <w:sz w:val="28"/>
+          <w:szCs w:val="28"/>
+          <w:u w:val="single"/>
+        </w:rPr>
+        <w:t>5.3.2 Sign up page</w:t>
+      </w:r>
+    </w:p>
+    <w:p>
+      <w:pPr>
+        <w:shd w:val="clear" w:color="auto" w:fill="FFFFFF"/>
+        <w:spacing w:before="200" w:after="0" w:line="360" w:lineRule="auto"/>
+        <w:jc w:val="both"/>
+        <w:rPr>
+          <w:rFonts w:ascii="Times New Roman" w:eastAsia="Times New Roman" w:hAnsi="Times New Roman" w:cs="Times New Roman"/>
+          <w:color w:val="000000" w:themeColor="text1"/>
+          <w:sz w:val="24"/>
+          <w:szCs w:val="24"/>
+        </w:rPr>
+      </w:pPr>
+      <w:r>
+        <w:rPr>
+          <w:rFonts w:ascii="Times New Roman" w:eastAsia="Times New Roman" w:hAnsi="Times New Roman" w:cs="Times New Roman"/>
+          <w:color w:val="000000" w:themeColor="text1"/>
+          <w:sz w:val="24"/>
+          <w:szCs w:val="24"/>
+        </w:rPr>
+        <w:t xml:space="preserve">The sign up page offers two options for either to register as a </w:t>
+      </w:r>
+      <w:r>
+        <w:rPr>
+          <w:rFonts w:ascii="Times New Roman" w:eastAsia="Times New Roman" w:hAnsi="Times New Roman" w:cs="Times New Roman"/>
+          <w:color w:val="000000" w:themeColor="text1"/>
+          <w:sz w:val="24"/>
+          <w:szCs w:val="24"/>
+        </w:rPr>
+        <w:t>user or a therapist</w:t>
+      </w:r>
+      <w:r>
+        <w:rPr>
+          <w:rFonts w:ascii="Times New Roman" w:eastAsia="Times New Roman" w:hAnsi="Times New Roman" w:cs="Times New Roman"/>
+          <w:color w:val="000000" w:themeColor="text1"/>
+          <w:sz w:val="24"/>
+          <w:szCs w:val="24"/>
+        </w:rPr>
+        <w:t>.</w:t>
+      </w:r>
+    </w:p>
+    <w:p>
+      <w:pPr>
+        <w:keepNext/>
+        <w:shd w:val="clear" w:color="auto" w:fill="FFFFFF"/>
+        <w:spacing w:before="200" w:after="0" w:line="360" w:lineRule="auto"/>
+        <w:jc w:val="both"/>
+      </w:pPr>
+      <w:r>
+        <w:rPr>
+          <w:noProof/>
+        </w:rPr>
+        <w:drawing>
+          <wp:inline distT="0" distB="0" distL="0" distR="0" wp14:anchorId="59E59319" wp14:editId="574905C4">
+            <wp:extent cx="5943600" cy="2945765"/>
+            <wp:effectExtent l="0" t="0" r="0" b="6985"/>
+            <wp:docPr id="15" name="Picture 15"/>
+            <wp:cNvGraphicFramePr>
+              <a:graphicFrameLocks xmlns:a="http://schemas.openxmlformats.org/drawingml/2006/main" noChangeAspect="1"/>
+            </wp:cNvGraphicFramePr>
+            <a:graphic xmlns:a="http://schemas.openxmlformats.org/drawingml/2006/main">
+              <a:graphicData uri="http://schemas.openxmlformats.org/drawingml/2006/picture">
+                <pic:pic xmlns:pic="http://schemas.openxmlformats.org/drawingml/2006/picture">
+                  <pic:nvPicPr>
+                    <pic:cNvPr id="1" name=""/>
+                    <pic:cNvPicPr/>
+                  </pic:nvPicPr>
+                  <pic:blipFill>
+                    <a:blip r:embed="rId20"/>
+                    <a:stretch>
+                      <a:fillRect/>
+                    </a:stretch>
+                  </pic:blipFill>
+                  <pic:spPr>
+                    <a:xfrm>
+                      <a:off x="0" y="0"/>
+                      <a:ext cx="5943600" cy="2945765"/>
+                    </a:xfrm>
+                    <a:prstGeom prst="rect">
+                      <a:avLst/>
+                    </a:prstGeom>
+                  </pic:spPr>
+                </pic:pic>
+              </a:graphicData>
+            </a:graphic>
+          </wp:inline>
+        </w:drawing>
+      </w:r>
+    </w:p>
+    <w:p>
+      <w:pPr>
+        <w:pStyle w:val="Caption"/>
+        <w:jc w:val="both"/>
+      </w:pPr>
+      <w:r>
+        <w:t xml:space="preserve">Figure </w:t>
+      </w:r>
+      <w:fldSimple w:instr=" SEQ Figure \* ARABIC ">
+        <w:r>
+          <w:rPr>
+            <w:noProof/>
+          </w:rPr>
+          <w:t>11</w:t>
+        </w:r>
+      </w:fldSimple>
+      <w:r>
+        <w:t xml:space="preserve"> Users registration form</w:t>
+      </w:r>
+    </w:p>
+    <w:p>
+      <w:pPr>
+        <w:keepNext/>
+      </w:pPr>
+      <w:r>
+        <w:rPr>
+          <w:noProof/>
+        </w:rPr>
+        <w:lastRenderedPageBreak/>
+        <w:drawing>
+          <wp:inline distT="0" distB="0" distL="0" distR="0" wp14:anchorId="77B5D3A9" wp14:editId="1585EBEA">
+            <wp:extent cx="5943600" cy="2958465"/>
+            <wp:effectExtent l="0" t="0" r="0" b="0"/>
+            <wp:docPr id="16" name="Picture 16"/>
+            <wp:cNvGraphicFramePr>
+              <a:graphicFrameLocks xmlns:a="http://schemas.openxmlformats.org/drawingml/2006/main" noChangeAspect="1"/>
+            </wp:cNvGraphicFramePr>
+            <a:graphic xmlns:a="http://schemas.openxmlformats.org/drawingml/2006/main">
+              <a:graphicData uri="http://schemas.openxmlformats.org/drawingml/2006/picture">
+                <pic:pic xmlns:pic="http://schemas.openxmlformats.org/drawingml/2006/picture">
+                  <pic:nvPicPr>
+                    <pic:cNvPr id="1" name=""/>
+                    <pic:cNvPicPr/>
+                  </pic:nvPicPr>
+                  <pic:blipFill>
+                    <a:blip r:embed="rId21"/>
+                    <a:stretch>
+                      <a:fillRect/>
+                    </a:stretch>
+                  </pic:blipFill>
+                  <pic:spPr>
+                    <a:xfrm>
+                      <a:off x="0" y="0"/>
+                      <a:ext cx="5943600" cy="2958465"/>
+                    </a:xfrm>
+                    <a:prstGeom prst="rect">
+                      <a:avLst/>
+                    </a:prstGeom>
+                  </pic:spPr>
+                </pic:pic>
+              </a:graphicData>
+            </a:graphic>
+          </wp:inline>
+        </w:drawing>
+      </w:r>
+    </w:p>
+    <w:p>
+      <w:pPr>
+        <w:pStyle w:val="Caption"/>
+      </w:pPr>
+      <w:r>
+        <w:t xml:space="preserve">Figure </w:t>
+      </w:r>
+      <w:fldSimple w:instr=" SEQ Figure \* ARABIC ">
+        <w:r>
+          <w:rPr>
+            <w:noProof/>
+          </w:rPr>
+          <w:t>12</w:t>
+        </w:r>
+      </w:fldSimple>
+      <w:r>
+        <w:t xml:space="preserve"> Therapist page</w:t>
+      </w:r>
+    </w:p>
+    <w:p>
+      <w:pPr>
+        <w:keepNext/>
+      </w:pPr>
+      <w:r>
+        <w:rPr>
+          <w:noProof/>
+        </w:rPr>
+        <w:drawing>
+          <wp:inline distT="0" distB="0" distL="0" distR="0" wp14:anchorId="7EF898E5" wp14:editId="220E9070">
+            <wp:extent cx="5943600" cy="2936875"/>
+            <wp:effectExtent l="0" t="0" r="0" b="0"/>
+            <wp:docPr id="17" name="Picture 17"/>
+            <wp:cNvGraphicFramePr>
+              <a:graphicFrameLocks xmlns:a="http://schemas.openxmlformats.org/drawingml/2006/main" noChangeAspect="1"/>
+            </wp:cNvGraphicFramePr>
+            <a:graphic xmlns:a="http://schemas.openxmlformats.org/drawingml/2006/main">
+              <a:graphicData uri="http://schemas.openxmlformats.org/drawingml/2006/picture">
+                <pic:pic xmlns:pic="http://schemas.openxmlformats.org/drawingml/2006/picture">
+                  <pic:nvPicPr>
+                    <pic:cNvPr id="1" name=""/>
+                    <pic:cNvPicPr/>
+                  </pic:nvPicPr>
+                  <pic:blipFill>
+                    <a:blip r:embed="rId22"/>
+                    <a:stretch>
+                      <a:fillRect/>
+                    </a:stretch>
+                  </pic:blipFill>
+                  <pic:spPr>
+                    <a:xfrm>
+                      <a:off x="0" y="0"/>
+                      <a:ext cx="5943600" cy="2936875"/>
+                    </a:xfrm>
+                    <a:prstGeom prst="rect">
+                      <a:avLst/>
+                    </a:prstGeom>
+                  </pic:spPr>
+                </pic:pic>
+              </a:graphicData>
+            </a:graphic>
+          </wp:inline>
+        </w:drawing>
+      </w:r>
+    </w:p>
+    <w:p>
+      <w:pPr>
+        <w:pStyle w:val="Caption"/>
+      </w:pPr>
+      <w:r>
+        <w:t xml:space="preserve">Figure </w:t>
+      </w:r>
+      <w:fldSimple w:instr=" SEQ Figure \* ARABIC ">
+        <w:r>
+          <w:rPr>
+            <w:noProof/>
+          </w:rPr>
+          <w:t>13</w:t>
+        </w:r>
+      </w:fldSimple>
+      <w:r>
+        <w:t xml:space="preserve"> sign in page</w:t>
+      </w:r>
+    </w:p>
+    <w:p>
+      <w:pPr>
+        <w:pStyle w:val="BodyText"/>
+        <w:rPr>
+          <w:b/>
+          <w:sz w:val="28"/>
+          <w:szCs w:val="28"/>
+          <w:u w:val="single"/>
+        </w:rPr>
+      </w:pPr>
+    </w:p>
+    <w:p>
+      <w:pPr>
+        <w:pStyle w:val="BodyText"/>
+        <w:rPr>
+          <w:b/>
+          <w:sz w:val="28"/>
+          <w:szCs w:val="28"/>
+          <w:u w:val="single"/>
+        </w:rPr>
+      </w:pPr>
+    </w:p>
+    <w:p>
+      <w:pPr>
+        <w:pStyle w:val="BodyText"/>
+        <w:rPr>
+          <w:b/>
+          <w:sz w:val="28"/>
+          <w:szCs w:val="28"/>
+          <w:u w:val="single"/>
+        </w:rPr>
+      </w:pPr>
+    </w:p>
+    <w:p>
+      <w:pPr>
+        <w:pStyle w:val="BodyText"/>
+        <w:rPr>
+          <w:b/>
+          <w:sz w:val="28"/>
+          <w:szCs w:val="28"/>
+          <w:u w:val="single"/>
+        </w:rPr>
+      </w:pPr>
+    </w:p>
+    <w:p>
+      <w:pPr>
+        <w:pStyle w:val="BodyText"/>
+        <w:rPr>
+          <w:b/>
+          <w:sz w:val="28"/>
+          <w:szCs w:val="28"/>
+          <w:u w:val="single"/>
+        </w:rPr>
+      </w:pPr>
+    </w:p>
+    <w:p>
+      <w:pPr>
+        <w:pStyle w:val="BodyText"/>
+        <w:rPr>
+          <w:b/>
+          <w:sz w:val="28"/>
+          <w:szCs w:val="28"/>
+          <w:u w:val="single"/>
+        </w:rPr>
+      </w:pPr>
+    </w:p>
+    <w:p>
+      <w:pPr>
+        <w:pStyle w:val="BodyText"/>
+        <w:rPr>
+          <w:b/>
+          <w:sz w:val="28"/>
+          <w:szCs w:val="28"/>
+          <w:u w:val="single"/>
+        </w:rPr>
+      </w:pPr>
+    </w:p>
+    <w:p>
+      <w:pPr>
+        <w:pStyle w:val="BodyText"/>
+        <w:rPr>
+          <w:b/>
+          <w:sz w:val="28"/>
+          <w:szCs w:val="28"/>
+          <w:u w:val="single"/>
+        </w:rPr>
+      </w:pPr>
+      <w:r>
+        <w:rPr>
+          <w:b/>
+          <w:sz w:val="28"/>
+          <w:szCs w:val="28"/>
+          <w:u w:val="single"/>
+        </w:rPr>
+        <w:lastRenderedPageBreak/>
+        <w:t xml:space="preserve">5.3.4 </w:t>
+      </w:r>
+      <w:r>
+        <w:rPr>
+          <w:b/>
+          <w:sz w:val="28"/>
+          <w:szCs w:val="28"/>
+          <w:u w:val="single"/>
+        </w:rPr>
+        <w:t>About</w:t>
+      </w:r>
+      <w:r>
+        <w:rPr>
+          <w:b/>
+          <w:sz w:val="28"/>
+          <w:szCs w:val="28"/>
+          <w:u w:val="single"/>
+        </w:rPr>
+        <w:t xml:space="preserve"> page </w:t>
+      </w:r>
+    </w:p>
+    <w:p>
+      <w:pPr>
+        <w:pStyle w:val="BodyText"/>
+        <w:rPr>
+          <w:b/>
+          <w:sz w:val="28"/>
+          <w:szCs w:val="28"/>
+          <w:u w:val="single"/>
+        </w:rPr>
+      </w:pPr>
+    </w:p>
+    <w:p>
+      <w:pPr>
+        <w:keepNext/>
+      </w:pPr>
+      <w:r>
+        <w:rPr>
+          <w:noProof/>
+        </w:rPr>
+        <w:drawing>
+          <wp:inline distT="0" distB="0" distL="0" distR="0" wp14:anchorId="549AE00F" wp14:editId="549280A1">
+            <wp:extent cx="5943600" cy="2729865"/>
+            <wp:effectExtent l="0" t="0" r="0" b="0"/>
+            <wp:docPr id="18" name="Picture 18"/>
+            <wp:cNvGraphicFramePr>
+              <a:graphicFrameLocks xmlns:a="http://schemas.openxmlformats.org/drawingml/2006/main" noChangeAspect="1"/>
+            </wp:cNvGraphicFramePr>
+            <a:graphic xmlns:a="http://schemas.openxmlformats.org/drawingml/2006/main">
+              <a:graphicData uri="http://schemas.openxmlformats.org/drawingml/2006/picture">
+                <pic:pic xmlns:pic="http://schemas.openxmlformats.org/drawingml/2006/picture">
+                  <pic:nvPicPr>
+                    <pic:cNvPr id="1" name=""/>
+                    <pic:cNvPicPr/>
+                  </pic:nvPicPr>
+                  <pic:blipFill>
+                    <a:blip r:embed="rId23"/>
+                    <a:stretch>
+                      <a:fillRect/>
+                    </a:stretch>
+                  </pic:blipFill>
+                  <pic:spPr>
+                    <a:xfrm>
+                      <a:off x="0" y="0"/>
+                      <a:ext cx="5943600" cy="2729865"/>
+                    </a:xfrm>
+                    <a:prstGeom prst="rect">
+                      <a:avLst/>
+                    </a:prstGeom>
+                  </pic:spPr>
+                </pic:pic>
+              </a:graphicData>
+            </a:graphic>
+          </wp:inline>
+        </w:drawing>
+      </w:r>
+    </w:p>
+    <w:p>
+      <w:pPr>
+        <w:pStyle w:val="Caption"/>
+      </w:pPr>
+      <w:r>
+        <w:t xml:space="preserve">Figure </w:t>
+      </w:r>
+      <w:fldSimple w:instr=" SEQ Figure \* ARABIC ">
+        <w:r>
+          <w:rPr>
+            <w:noProof/>
+          </w:rPr>
+          <w:t>14</w:t>
+        </w:r>
+      </w:fldSimple>
+      <w:r>
+        <w:t xml:space="preserve"> About page</w:t>
+      </w:r>
+    </w:p>
+    <w:p>
+      <w:pPr>
+        <w:pStyle w:val="Caption"/>
+        <w:keepNext/>
+      </w:pPr>
+      <w:r>
+        <w:rPr>
+          <w:noProof/>
+        </w:rPr>
+        <w:drawing>
+          <wp:inline distT="0" distB="0" distL="0" distR="0" wp14:anchorId="52341AD8" wp14:editId="33F6BB51">
+            <wp:extent cx="5943600" cy="2700020"/>
+            <wp:effectExtent l="0" t="0" r="0" b="5080"/>
+            <wp:docPr id="19" name="Picture 19"/>
+            <wp:cNvGraphicFramePr>
+              <a:graphicFrameLocks xmlns:a="http://schemas.openxmlformats.org/drawingml/2006/main" noChangeAspect="1"/>
+            </wp:cNvGraphicFramePr>
+            <a:graphic xmlns:a="http://schemas.openxmlformats.org/drawingml/2006/main">
+              <a:graphicData uri="http://schemas.openxmlformats.org/drawingml/2006/picture">
+                <pic:pic xmlns:pic="http://schemas.openxmlformats.org/drawingml/2006/picture">
+                  <pic:nvPicPr>
+                    <pic:cNvPr id="1" name=""/>
+                    <pic:cNvPicPr/>
+                  </pic:nvPicPr>
+                  <pic:blipFill>
+                    <a:blip r:embed="rId24"/>
+                    <a:stretch>
+                      <a:fillRect/>
+                    </a:stretch>
+                  </pic:blipFill>
+                  <pic:spPr>
+                    <a:xfrm>
+                      <a:off x="0" y="0"/>
+                      <a:ext cx="5943600" cy="2700020"/>
+                    </a:xfrm>
+                    <a:prstGeom prst="rect">
+                      <a:avLst/>
+                    </a:prstGeom>
+                  </pic:spPr>
+                </pic:pic>
+              </a:graphicData>
+            </a:graphic>
+          </wp:inline>
+        </w:drawing>
+      </w:r>
+    </w:p>
+    <w:p>
+      <w:pPr>
+        <w:pStyle w:val="Caption"/>
+      </w:pPr>
+      <w:r>
+        <w:t xml:space="preserve">Figure </w:t>
+      </w:r>
+      <w:fldSimple w:instr=" SEQ Figure \* ARABIC ">
+        <w:r>
+          <w:rPr>
+            <w:noProof/>
+          </w:rPr>
+          <w:t>15</w:t>
+        </w:r>
+      </w:fldSimple>
+      <w:r>
+        <w:t xml:space="preserve"> About page 1.2</w:t>
+      </w:r>
+    </w:p>
+    <w:p>
+      <w:r>
+        <w:t>Tells the user more about Kenyan psychologist booking system.</w:t>
+      </w:r>
+    </w:p>
+    <w:p/>
+    <w:p/>
+    <w:p/>
+    <w:p>
+      <w:pPr>
+        <w:pStyle w:val="BodyText"/>
+        <w:rPr>
+          <w:rFonts w:asciiTheme="minorHAnsi" w:eastAsiaTheme="minorHAnsi" w:hAnsiTheme="minorHAnsi" w:cstheme="minorBidi"/>
+        </w:rPr>
+      </w:pPr>
+    </w:p>
+    <w:p>
+      <w:pPr>
+        <w:pStyle w:val="BodyText"/>
+        <w:rPr>
+          <w:rFonts w:asciiTheme="minorHAnsi" w:eastAsiaTheme="minorHAnsi" w:hAnsiTheme="minorHAnsi" w:cstheme="minorBidi"/>
+        </w:rPr>
+      </w:pPr>
+    </w:p>
+    <w:p>
+      <w:pPr>
+        <w:pStyle w:val="BodyText"/>
+        <w:rPr>
+          <w:b/>
+          <w:sz w:val="28"/>
+          <w:szCs w:val="28"/>
+          <w:u w:val="single"/>
+        </w:rPr>
+      </w:pPr>
+      <w:r>
+        <w:rPr>
+          <w:b/>
+          <w:sz w:val="28"/>
+          <w:szCs w:val="28"/>
+          <w:u w:val="single"/>
+        </w:rPr>
+        <w:lastRenderedPageBreak/>
+        <w:t xml:space="preserve">5.3.5 </w:t>
+      </w:r>
+      <w:r>
+        <w:rPr>
+          <w:b/>
+          <w:sz w:val="28"/>
+          <w:szCs w:val="28"/>
+          <w:u w:val="single"/>
+        </w:rPr>
+        <w:t>Help page</w:t>
+      </w:r>
+    </w:p>
+    <w:p>
+      <w:pPr>
+        <w:pStyle w:val="BodyText"/>
+        <w:rPr>
+          <w:b/>
+          <w:sz w:val="28"/>
+          <w:szCs w:val="28"/>
+          <w:u w:val="single"/>
+        </w:rPr>
+      </w:pPr>
+    </w:p>
+    <w:p>
+      <w:pPr>
+        <w:pStyle w:val="BodyText"/>
+        <w:keepNext/>
+      </w:pPr>
+      <w:r>
+        <w:rPr>
+          <w:noProof/>
+        </w:rPr>
+        <w:drawing>
+          <wp:inline distT="0" distB="0" distL="0" distR="0" wp14:anchorId="68B0E6FC" wp14:editId="659A3E91">
+            <wp:extent cx="5943600" cy="2750185"/>
+            <wp:effectExtent l="0" t="0" r="0" b="0"/>
+            <wp:docPr id="20" name="Picture 20"/>
+            <wp:cNvGraphicFramePr>
+              <a:graphicFrameLocks xmlns:a="http://schemas.openxmlformats.org/drawingml/2006/main" noChangeAspect="1"/>
+            </wp:cNvGraphicFramePr>
+            <a:graphic xmlns:a="http://schemas.openxmlformats.org/drawingml/2006/main">
+              <a:graphicData uri="http://schemas.openxmlformats.org/drawingml/2006/picture">
+                <pic:pic xmlns:pic="http://schemas.openxmlformats.org/drawingml/2006/picture">
+                  <pic:nvPicPr>
+                    <pic:cNvPr id="1" name=""/>
+                    <pic:cNvPicPr/>
+                  </pic:nvPicPr>
+                  <pic:blipFill>
+                    <a:blip r:embed="rId25"/>
+                    <a:stretch>
+                      <a:fillRect/>
+                    </a:stretch>
+                  </pic:blipFill>
+                  <pic:spPr>
+                    <a:xfrm>
+                      <a:off x="0" y="0"/>
+                      <a:ext cx="5943600" cy="2750185"/>
+                    </a:xfrm>
+                    <a:prstGeom prst="rect">
+                      <a:avLst/>
+                    </a:prstGeom>
+                  </pic:spPr>
+                </pic:pic>
+              </a:graphicData>
+            </a:graphic>
+          </wp:inline>
+        </w:drawing>
+      </w:r>
+    </w:p>
+    <w:p>
+      <w:pPr>
+        <w:pStyle w:val="Caption"/>
+      </w:pPr>
+      <w:r>
+        <w:t xml:space="preserve">Figure </w:t>
+      </w:r>
+      <w:fldSimple w:instr=" SEQ Figure \* ARABIC ">
+        <w:r>
+          <w:rPr>
+            <w:noProof/>
+          </w:rPr>
+          <w:t>16</w:t>
+        </w:r>
+      </w:fldSimple>
+      <w:r>
+        <w:t xml:space="preserve"> Help page</w:t>
+      </w:r>
+    </w:p>
+    <w:p>
+      <w:r>
+        <w:t>Contains information about the services that our therapist provide.</w:t>
+      </w:r>
+    </w:p>
+    <w:p>
+      <w:pPr>
+        <w:rPr>
+          <w:b/>
+          <w:sz w:val="28"/>
+          <w:szCs w:val="28"/>
+          <w:u w:val="single"/>
+        </w:rPr>
+      </w:pPr>
+      <w:r>
+        <w:rPr>
+          <w:b/>
+          <w:sz w:val="28"/>
+          <w:szCs w:val="28"/>
+          <w:u w:val="single"/>
+        </w:rPr>
+        <w:t xml:space="preserve">5.3.6 </w:t>
+      </w:r>
+      <w:r>
+        <w:rPr>
+          <w:b/>
+          <w:sz w:val="28"/>
+          <w:szCs w:val="28"/>
+          <w:u w:val="single"/>
+        </w:rPr>
+        <w:t>Therapist page</w:t>
+      </w:r>
+    </w:p>
+    <w:p>
+      <w:pPr>
+        <w:keepNext/>
+      </w:pPr>
+      <w:r>
+        <w:rPr>
+          <w:noProof/>
+        </w:rPr>
+        <w:drawing>
+          <wp:inline distT="0" distB="0" distL="0" distR="0" wp14:anchorId="55B9E22A" wp14:editId="57265952">
+            <wp:extent cx="5943600" cy="2943225"/>
+            <wp:effectExtent l="0" t="0" r="0" b="9525"/>
+            <wp:docPr id="22" name="Picture 22"/>
+            <wp:cNvGraphicFramePr>
+              <a:graphicFrameLocks xmlns:a="http://schemas.openxmlformats.org/drawingml/2006/main" noChangeAspect="1"/>
+            </wp:cNvGraphicFramePr>
+            <a:graphic xmlns:a="http://schemas.openxmlformats.org/drawingml/2006/main">
+              <a:graphicData uri="http://schemas.openxmlformats.org/drawingml/2006/picture">
+                <pic:pic xmlns:pic="http://schemas.openxmlformats.org/drawingml/2006/picture">
+                  <pic:nvPicPr>
+                    <pic:cNvPr id="1" name=""/>
+                    <pic:cNvPicPr/>
+                  </pic:nvPicPr>
+                  <pic:blipFill>
+                    <a:blip r:embed="rId26"/>
+                    <a:stretch>
+                      <a:fillRect/>
+                    </a:stretch>
+                  </pic:blipFill>
+                  <pic:spPr>
+                    <a:xfrm>
+                      <a:off x="0" y="0"/>
+                      <a:ext cx="5943600" cy="2943225"/>
+                    </a:xfrm>
+                    <a:prstGeom prst="rect">
+                      <a:avLst/>
+                    </a:prstGeom>
+                  </pic:spPr>
+                </pic:pic>
+              </a:graphicData>
+            </a:graphic>
+          </wp:inline>
+        </w:drawing>
+      </w:r>
+    </w:p>
+    <w:p>
+      <w:pPr>
+        <w:pStyle w:val="Caption"/>
+      </w:pPr>
+      <w:r>
+        <w:t xml:space="preserve">Figure </w:t>
+      </w:r>
+      <w:fldSimple w:instr=" SEQ Figure \* ARABIC ">
+        <w:r>
+          <w:rPr>
+            <w:noProof/>
+          </w:rPr>
+          <w:t>17</w:t>
+        </w:r>
+      </w:fldSimple>
+      <w:r>
+        <w:t xml:space="preserve"> Therapist page</w:t>
+      </w:r>
+    </w:p>
+    <w:p>
+      <w:r>
+        <w:t>Contains all therapists registered in the system.</w:t>
+      </w:r>
+    </w:p>
+    <w:p>
+      <w:r>
         <w:br w:type="page"/>
       </w:r>
+    </w:p>
+    <w:p>
+      <w:pPr>
+        <w:rPr>
+          <w:b/>
+          <w:sz w:val="28"/>
+          <w:szCs w:val="28"/>
+          <w:u w:val="single"/>
+        </w:rPr>
+      </w:pPr>
+      <w:r>
+        <w:rPr>
+          <w:b/>
+          <w:sz w:val="28"/>
+          <w:szCs w:val="28"/>
+          <w:u w:val="single"/>
+        </w:rPr>
+        <w:lastRenderedPageBreak/>
+        <w:t>5.3.7 Chatbot</w:t>
+      </w:r>
+    </w:p>
+    <w:p>
+      <w:pPr>
+        <w:rPr>
+          <w:b/>
+          <w:sz w:val="28"/>
+          <w:szCs w:val="28"/>
+          <w:u w:val="single"/>
+        </w:rPr>
+      </w:pPr>
+      <w:r>
+        <w:rPr>
+          <w:noProof/>
+        </w:rPr>
+        <w:drawing>
+          <wp:inline distT="0" distB="0" distL="0" distR="0" wp14:anchorId="53014690" wp14:editId="3ABD25B1">
+            <wp:extent cx="3771429" cy="5000000"/>
+            <wp:effectExtent l="0" t="0" r="635" b="0"/>
+            <wp:docPr id="5" name="Picture 5"/>
+            <wp:cNvGraphicFramePr>
+              <a:graphicFrameLocks xmlns:a="http://schemas.openxmlformats.org/drawingml/2006/main" noChangeAspect="1"/>
+            </wp:cNvGraphicFramePr>
+            <a:graphic xmlns:a="http://schemas.openxmlformats.org/drawingml/2006/main">
+              <a:graphicData uri="http://schemas.openxmlformats.org/drawingml/2006/picture">
+                <pic:pic xmlns:pic="http://schemas.openxmlformats.org/drawingml/2006/picture">
+                  <pic:nvPicPr>
+                    <pic:cNvPr id="1" name=""/>
+                    <pic:cNvPicPr/>
+                  </pic:nvPicPr>
+                  <pic:blipFill>
+                    <a:blip r:embed="rId27"/>
+                    <a:stretch>
+                      <a:fillRect/>
+                    </a:stretch>
+                  </pic:blipFill>
+                  <pic:spPr>
+                    <a:xfrm>
+                      <a:off x="0" y="0"/>
+                      <a:ext cx="3771429" cy="5000000"/>
+                    </a:xfrm>
+                    <a:prstGeom prst="rect">
+                      <a:avLst/>
+                    </a:prstGeom>
+                  </pic:spPr>
+                </pic:pic>
+              </a:graphicData>
+            </a:graphic>
+          </wp:inline>
+        </w:drawing>
+      </w:r>
+    </w:p>
+    <w:p>
+      <w:pPr>
+        <w:rPr>
+          <w:b/>
+          <w:sz w:val="28"/>
+          <w:szCs w:val="28"/>
+          <w:u w:val="single"/>
+        </w:rPr>
+      </w:pPr>
+    </w:p>
+    <w:p>
+      <w:pPr>
+        <w:rPr>
+          <w:rFonts w:ascii="Times New Roman" w:hAnsi="Times New Roman" w:cs="Times New Roman"/>
+          <w:sz w:val="24"/>
+          <w:szCs w:val="24"/>
+        </w:rPr>
+      </w:pPr>
+      <w:r>
+        <w:rPr>
+          <w:rFonts w:ascii="Times New Roman" w:hAnsi="Times New Roman" w:cs="Times New Roman"/>
+          <w:sz w:val="24"/>
+          <w:szCs w:val="24"/>
+        </w:rPr>
+        <w:t>The Chabot is used like a therapist where the user can talk to it and it responds appropriately.</w:t>
+      </w:r>
+    </w:p>
+    <w:p>
+      <w:pPr>
+        <w:rPr>
+          <w:color w:val="44546A" w:themeColor="text2"/>
+          <w:sz w:val="18"/>
+          <w:szCs w:val="18"/>
+        </w:rPr>
+      </w:pPr>
+    </w:p>
+    <w:p>
+      <w:pPr>
+        <w:rPr>
+          <w:rFonts w:ascii="Times New Roman" w:eastAsiaTheme="majorEastAsia" w:hAnsi="Times New Roman" w:cs="Times New Roman"/>
+          <w:b/>
+          <w:color w:val="2E74B5" w:themeColor="accent1" w:themeShade="BF"/>
+          <w:sz w:val="32"/>
+          <w:szCs w:val="32"/>
+        </w:rPr>
+      </w:pPr>
+      <w:r>
+        <w:rPr>
+          <w:rFonts w:ascii="Times New Roman" w:hAnsi="Times New Roman" w:cs="Times New Roman"/>
+          <w:b/>
+        </w:rPr>
+        <w:br w:type="page"/>
+      </w:r>
+    </w:p>
+    <w:p>
+      <w:pPr>
+        <w:pStyle w:val="Heading2"/>
+        <w:rPr>
+          <w:rFonts w:ascii="Times New Roman" w:hAnsi="Times New Roman" w:cs="Times New Roman"/>
+          <w:b/>
+          <w:sz w:val="32"/>
+          <w:szCs w:val="32"/>
+        </w:rPr>
+      </w:pPr>
+      <w:bookmarkStart w:id="37" w:name="_Toc92964774"/>
+      <w:r>
+        <w:rPr>
+          <w:rFonts w:ascii="Times New Roman" w:hAnsi="Times New Roman" w:cs="Times New Roman"/>
+          <w:b/>
+          <w:sz w:val="32"/>
+          <w:szCs w:val="32"/>
+        </w:rPr>
+        <w:lastRenderedPageBreak/>
+        <w:t>CHAPTER 6: IMPLEMENTATION AND TESTING</w:t>
+      </w:r>
+      <w:bookmarkEnd w:id="37"/>
+    </w:p>
+    <w:p>
+      <w:pPr>
+        <w:pStyle w:val="Heading2"/>
+        <w:rPr>
+          <w:rFonts w:ascii="Times New Roman" w:hAnsi="Times New Roman" w:cs="Times New Roman"/>
+        </w:rPr>
+      </w:pPr>
+      <w:bookmarkStart w:id="38" w:name="_Toc92964775"/>
+      <w:r>
+        <w:rPr>
+          <w:rFonts w:ascii="Times New Roman" w:hAnsi="Times New Roman" w:cs="Times New Roman"/>
+        </w:rPr>
+        <w:t>6.1 Development environment.</w:t>
+      </w:r>
+      <w:bookmarkEnd w:id="38"/>
+    </w:p>
+    <w:p>
+      <w:pPr>
+        <w:shd w:val="clear" w:color="auto" w:fill="FFFFFF"/>
+        <w:spacing w:before="200" w:after="0" w:line="360" w:lineRule="auto"/>
+        <w:jc w:val="both"/>
+        <w:rPr>
+          <w:rFonts w:ascii="Times New Roman" w:eastAsia="Times New Roman" w:hAnsi="Times New Roman" w:cs="Times New Roman"/>
+          <w:color w:val="000000" w:themeColor="text1"/>
+          <w:sz w:val="24"/>
+          <w:szCs w:val="24"/>
+        </w:rPr>
+      </w:pPr>
+      <w:r>
+        <w:rPr>
+          <w:rFonts w:ascii="Times New Roman" w:eastAsia="Times New Roman" w:hAnsi="Times New Roman" w:cs="Times New Roman"/>
+          <w:color w:val="000000" w:themeColor="text1"/>
+          <w:sz w:val="24"/>
+          <w:szCs w:val="24"/>
+        </w:rPr>
+        <w:t>The main tools of development tools were: Visual studio code, Xampp control panel v3.3.0 and brave browser.</w:t>
+      </w:r>
+    </w:p>
+    <w:p>
+      <w:pPr>
+        <w:shd w:val="clear" w:color="auto" w:fill="FFFFFF"/>
+        <w:spacing w:before="200" w:after="0" w:line="360" w:lineRule="auto"/>
+        <w:jc w:val="both"/>
+        <w:rPr>
+          <w:rFonts w:ascii="Times New Roman" w:eastAsia="Times New Roman" w:hAnsi="Times New Roman" w:cs="Times New Roman"/>
+          <w:color w:val="000000" w:themeColor="text1"/>
+          <w:sz w:val="24"/>
+          <w:szCs w:val="24"/>
+        </w:rPr>
+      </w:pPr>
+      <w:r>
+        <w:rPr>
+          <w:rFonts w:ascii="Times New Roman" w:eastAsia="Times New Roman" w:hAnsi="Times New Roman" w:cs="Times New Roman"/>
+          <w:color w:val="000000" w:themeColor="text1"/>
+          <w:sz w:val="24"/>
+          <w:szCs w:val="24"/>
+        </w:rPr>
+        <w:t>On the client side I used HTML, CSS, JAVASCRIPT technologies that assisted in designing and making the user interface. In addition Figma was also used in designing the outlook of the user interface before implementation started.</w:t>
+      </w:r>
+    </w:p>
+    <w:p>
+      <w:pPr>
+        <w:shd w:val="clear" w:color="auto" w:fill="FFFFFF"/>
+        <w:spacing w:before="200" w:after="0" w:line="360" w:lineRule="auto"/>
+        <w:jc w:val="both"/>
+        <w:rPr>
+          <w:rFonts w:ascii="Times New Roman" w:eastAsia="Times New Roman" w:hAnsi="Times New Roman" w:cs="Times New Roman"/>
+          <w:color w:val="000000" w:themeColor="text1"/>
+          <w:sz w:val="24"/>
+          <w:szCs w:val="24"/>
+        </w:rPr>
+      </w:pPr>
+      <w:r>
+        <w:rPr>
+          <w:rFonts w:ascii="Times New Roman" w:eastAsia="Times New Roman" w:hAnsi="Times New Roman" w:cs="Times New Roman"/>
+          <w:color w:val="000000" w:themeColor="text1"/>
+          <w:sz w:val="24"/>
+          <w:szCs w:val="24"/>
+        </w:rPr>
+        <w:t>MySQL</w:t>
+      </w:r>
+      <w:r>
+        <w:rPr>
+          <w:rFonts w:ascii="Times New Roman" w:eastAsia="Times New Roman" w:hAnsi="Times New Roman" w:cs="Times New Roman"/>
+          <w:color w:val="000000" w:themeColor="text1"/>
+          <w:sz w:val="24"/>
+          <w:szCs w:val="24"/>
+        </w:rPr>
+        <w:t>, python, Flask framework, Ajax,</w:t>
+      </w:r>
+      <w:r>
+        <w:rPr>
+          <w:rFonts w:ascii="Times New Roman" w:eastAsia="Times New Roman" w:hAnsi="Times New Roman" w:cs="Times New Roman"/>
+          <w:color w:val="000000" w:themeColor="text1"/>
+          <w:sz w:val="24"/>
+          <w:szCs w:val="24"/>
+        </w:rPr>
+        <w:t xml:space="preserve"> and PHP were the main technologies in imple</w:t>
+      </w:r>
+      <w:r>
+        <w:rPr>
+          <w:rFonts w:ascii="Times New Roman" w:eastAsia="Times New Roman" w:hAnsi="Times New Roman" w:cs="Times New Roman"/>
+          <w:color w:val="000000" w:themeColor="text1"/>
+          <w:sz w:val="24"/>
+          <w:szCs w:val="24"/>
+        </w:rPr>
+        <w:t>menting the backend server side</w:t>
+      </w:r>
+      <w:r>
+        <w:rPr>
+          <w:rFonts w:ascii="Times New Roman" w:eastAsia="Times New Roman" w:hAnsi="Times New Roman" w:cs="Times New Roman"/>
+          <w:color w:val="000000" w:themeColor="text1"/>
+          <w:sz w:val="24"/>
+          <w:szCs w:val="24"/>
+        </w:rPr>
+        <w:t>. Xampp also play a big role in providing apache servers locally for the development phase.</w:t>
+      </w:r>
+    </w:p>
+    <w:p>
+      <w:pPr>
+        <w:shd w:val="clear" w:color="auto" w:fill="FFFFFF"/>
+        <w:spacing w:before="200" w:after="0" w:line="360" w:lineRule="auto"/>
+        <w:jc w:val="both"/>
+        <w:rPr>
+          <w:rFonts w:ascii="Times New Roman" w:eastAsia="Times New Roman" w:hAnsi="Times New Roman" w:cs="Times New Roman"/>
+          <w:color w:val="000000" w:themeColor="text1"/>
+          <w:sz w:val="24"/>
+          <w:szCs w:val="24"/>
+        </w:rPr>
+      </w:pPr>
+    </w:p>
+    <w:p>
+      <w:pPr>
+        <w:pStyle w:val="Heading2"/>
+        <w:rPr>
+          <w:rFonts w:ascii="Times New Roman" w:eastAsia="Times New Roman" w:hAnsi="Times New Roman" w:cs="Times New Roman"/>
+        </w:rPr>
+      </w:pPr>
+      <w:bookmarkStart w:id="39" w:name="_Toc92964776"/>
+      <w:r>
+        <w:rPr>
+          <w:rFonts w:ascii="Times New Roman" w:eastAsia="Times New Roman" w:hAnsi="Times New Roman" w:cs="Times New Roman"/>
+        </w:rPr>
+        <w:t>6.2 System components.</w:t>
+      </w:r>
+      <w:bookmarkEnd w:id="39"/>
+    </w:p>
+    <w:p>
+      <w:pPr>
+        <w:pStyle w:val="BodyText"/>
+        <w:rPr>
+          <w:b/>
+          <w:sz w:val="28"/>
+          <w:szCs w:val="28"/>
+          <w:u w:val="single"/>
+        </w:rPr>
+      </w:pPr>
+      <w:r>
+        <w:rPr>
+          <w:b/>
+          <w:sz w:val="28"/>
+          <w:szCs w:val="28"/>
+          <w:u w:val="single"/>
+        </w:rPr>
+        <w:t>6.2.1 Landing page</w:t>
+      </w:r>
+    </w:p>
+    <w:p>
+      <w:pPr>
+        <w:shd w:val="clear" w:color="auto" w:fill="FFFFFF"/>
+        <w:spacing w:before="200" w:after="0" w:line="360" w:lineRule="auto"/>
+        <w:jc w:val="both"/>
+        <w:rPr>
+          <w:rFonts w:ascii="Times New Roman" w:eastAsia="Times New Roman" w:hAnsi="Times New Roman" w:cs="Times New Roman"/>
+          <w:color w:val="000000" w:themeColor="text1"/>
+          <w:sz w:val="24"/>
+          <w:szCs w:val="24"/>
+        </w:rPr>
+      </w:pPr>
+      <w:r>
+        <w:rPr>
+          <w:rFonts w:ascii="Times New Roman" w:eastAsia="Times New Roman" w:hAnsi="Times New Roman" w:cs="Times New Roman"/>
+          <w:color w:val="000000" w:themeColor="text1"/>
+          <w:sz w:val="24"/>
+          <w:szCs w:val="24"/>
+        </w:rPr>
+        <w:t xml:space="preserve">The </w:t>
+      </w:r>
+      <w:r>
+        <w:rPr>
+          <w:rFonts w:ascii="Times New Roman" w:eastAsia="Times New Roman" w:hAnsi="Times New Roman" w:cs="Times New Roman"/>
+          <w:color w:val="000000" w:themeColor="text1"/>
+          <w:sz w:val="24"/>
+          <w:szCs w:val="24"/>
+        </w:rPr>
+        <w:t>Psychologist booking system</w:t>
+      </w:r>
+      <w:r>
+        <w:rPr>
+          <w:rFonts w:ascii="Times New Roman" w:eastAsia="Times New Roman" w:hAnsi="Times New Roman" w:cs="Times New Roman"/>
+          <w:color w:val="000000" w:themeColor="text1"/>
+          <w:sz w:val="24"/>
+          <w:szCs w:val="24"/>
+        </w:rPr>
+        <w:t xml:space="preserve"> has a landing page that gives a brief overview of the purpose of the system. On the navigation bar there is a testimonial </w:t>
+      </w:r>
+      <w:r>
+        <w:rPr>
+          <w:rFonts w:ascii="Times New Roman" w:eastAsia="Times New Roman" w:hAnsi="Times New Roman" w:cs="Times New Roman"/>
+          <w:color w:val="000000" w:themeColor="text1"/>
+          <w:sz w:val="24"/>
+          <w:szCs w:val="24"/>
+        </w:rPr>
+        <w:t xml:space="preserve">link, a guidelines link, a sign. </w:t>
+      </w:r>
+      <w:r>
+        <w:rPr>
+          <w:rFonts w:ascii="Times New Roman" w:eastAsia="Times New Roman" w:hAnsi="Times New Roman" w:cs="Times New Roman"/>
+          <w:color w:val="000000" w:themeColor="text1"/>
+          <w:sz w:val="24"/>
+          <w:szCs w:val="24"/>
+        </w:rPr>
+        <w:t xml:space="preserve">The testimonial section gives a number of testimonies from </w:t>
+      </w:r>
+      <w:r>
+        <w:rPr>
+          <w:rFonts w:ascii="Times New Roman" w:eastAsia="Times New Roman" w:hAnsi="Times New Roman" w:cs="Times New Roman"/>
+          <w:color w:val="000000" w:themeColor="text1"/>
+          <w:sz w:val="24"/>
+          <w:szCs w:val="24"/>
+        </w:rPr>
+        <w:t>therapists</w:t>
+      </w:r>
+      <w:r>
+        <w:rPr>
+          <w:rFonts w:ascii="Times New Roman" w:eastAsia="Times New Roman" w:hAnsi="Times New Roman" w:cs="Times New Roman"/>
+          <w:color w:val="000000" w:themeColor="text1"/>
+          <w:sz w:val="24"/>
+          <w:szCs w:val="24"/>
+        </w:rPr>
+        <w:t xml:space="preserve"> whom </w:t>
+      </w:r>
+      <w:r>
+        <w:rPr>
+          <w:rFonts w:ascii="Times New Roman" w:eastAsia="Times New Roman" w:hAnsi="Times New Roman" w:cs="Times New Roman"/>
+          <w:color w:val="000000" w:themeColor="text1"/>
+          <w:sz w:val="24"/>
+          <w:szCs w:val="24"/>
+        </w:rPr>
+        <w:t>offer services on this platfor</w:t>
+      </w:r>
+      <w:r>
+        <w:rPr>
+          <w:rFonts w:ascii="Times New Roman" w:eastAsia="Times New Roman" w:hAnsi="Times New Roman" w:cs="Times New Roman"/>
+          <w:color w:val="000000" w:themeColor="text1"/>
+          <w:sz w:val="24"/>
+          <w:szCs w:val="24"/>
+        </w:rPr>
+        <w:t>m</w:t>
+      </w:r>
+      <w:r>
+        <w:rPr>
+          <w:rFonts w:ascii="Times New Roman" w:eastAsia="Times New Roman" w:hAnsi="Times New Roman" w:cs="Times New Roman"/>
+          <w:color w:val="000000" w:themeColor="text1"/>
+          <w:sz w:val="24"/>
+          <w:szCs w:val="24"/>
+        </w:rPr>
+        <w:t>.</w:t>
+      </w:r>
+      <w:r>
+        <w:rPr>
+          <w:rFonts w:ascii="Times New Roman" w:eastAsia="Times New Roman" w:hAnsi="Times New Roman" w:cs="Times New Roman"/>
+          <w:color w:val="000000" w:themeColor="text1"/>
+          <w:sz w:val="24"/>
+          <w:szCs w:val="24"/>
+        </w:rPr>
+        <w:t xml:space="preserve"> </w:t>
+      </w:r>
+      <w:r>
+        <w:rPr>
+          <w:rFonts w:ascii="Times New Roman" w:eastAsia="Times New Roman" w:hAnsi="Times New Roman" w:cs="Times New Roman"/>
+          <w:color w:val="000000" w:themeColor="text1"/>
+          <w:sz w:val="24"/>
+          <w:szCs w:val="24"/>
+        </w:rPr>
+        <w:t xml:space="preserve">The </w:t>
+      </w:r>
+      <w:r>
+        <w:rPr>
+          <w:rFonts w:ascii="Times New Roman" w:eastAsia="Times New Roman" w:hAnsi="Times New Roman" w:cs="Times New Roman"/>
+          <w:color w:val="000000" w:themeColor="text1"/>
+          <w:sz w:val="24"/>
+          <w:szCs w:val="24"/>
+        </w:rPr>
+        <w:t>login</w:t>
+      </w:r>
+      <w:r>
+        <w:rPr>
+          <w:rFonts w:ascii="Times New Roman" w:eastAsia="Times New Roman" w:hAnsi="Times New Roman" w:cs="Times New Roman"/>
+          <w:color w:val="000000" w:themeColor="text1"/>
+          <w:sz w:val="24"/>
+          <w:szCs w:val="24"/>
+        </w:rPr>
+        <w:t xml:space="preserve"> </w:t>
+      </w:r>
+      <w:r>
+        <w:rPr>
+          <w:rFonts w:ascii="Times New Roman" w:eastAsia="Times New Roman" w:hAnsi="Times New Roman" w:cs="Times New Roman"/>
+          <w:color w:val="000000" w:themeColor="text1"/>
+          <w:sz w:val="24"/>
+          <w:szCs w:val="24"/>
+        </w:rPr>
+        <w:t>link</w:t>
+      </w:r>
+      <w:r>
+        <w:rPr>
+          <w:rFonts w:ascii="Times New Roman" w:eastAsia="Times New Roman" w:hAnsi="Times New Roman" w:cs="Times New Roman"/>
+          <w:color w:val="000000" w:themeColor="text1"/>
+          <w:sz w:val="24"/>
+          <w:szCs w:val="24"/>
+        </w:rPr>
+        <w:t xml:space="preserve"> </w:t>
+      </w:r>
+      <w:r>
+        <w:rPr>
+          <w:rFonts w:ascii="Times New Roman" w:eastAsia="Times New Roman" w:hAnsi="Times New Roman" w:cs="Times New Roman"/>
+          <w:color w:val="000000" w:themeColor="text1"/>
+          <w:sz w:val="24"/>
+          <w:szCs w:val="24"/>
+        </w:rPr>
+        <w:t>redirects to the sign in page, where the user either signs in as a user or a therapist.</w:t>
+      </w:r>
+    </w:p>
+    <w:p>
+      <w:pPr>
+        <w:pStyle w:val="BodyText"/>
+        <w:rPr>
+          <w:b/>
+          <w:sz w:val="28"/>
+          <w:szCs w:val="28"/>
+          <w:u w:val="single"/>
+        </w:rPr>
+      </w:pPr>
+      <w:r>
+        <w:rPr>
+          <w:color w:val="000000" w:themeColor="text1"/>
+          <w:sz w:val="24"/>
+          <w:szCs w:val="24"/>
+        </w:rPr>
+        <w:t xml:space="preserve"> </w:t>
+      </w:r>
+      <w:r>
+        <w:rPr>
+          <w:b/>
+          <w:sz w:val="28"/>
+          <w:szCs w:val="28"/>
+          <w:u w:val="single"/>
+        </w:rPr>
+        <w:t>6.2.2</w:t>
+      </w:r>
+      <w:r>
+        <w:rPr>
+          <w:b/>
+          <w:sz w:val="28"/>
+          <w:szCs w:val="28"/>
+          <w:u w:val="single"/>
+        </w:rPr>
+        <w:t xml:space="preserve"> </w:t>
+      </w:r>
+      <w:r>
+        <w:rPr>
+          <w:b/>
+          <w:sz w:val="28"/>
+          <w:szCs w:val="28"/>
+          <w:u w:val="single"/>
+        </w:rPr>
+        <w:t>Help page</w:t>
+      </w:r>
+    </w:p>
+    <w:p>
+      <w:pPr>
+        <w:pStyle w:val="BodyText"/>
+        <w:rPr>
+          <w:sz w:val="24"/>
+          <w:szCs w:val="24"/>
+        </w:rPr>
+      </w:pPr>
+      <w:r>
+        <w:rPr>
+          <w:sz w:val="24"/>
+          <w:szCs w:val="24"/>
+        </w:rPr>
+        <w:t>This page provides information about the services offered by the registered therapists. It gives an outline of mental health related issues from Anger problem to Conduct disorders.</w:t>
+      </w:r>
+    </w:p>
+    <w:p>
+      <w:pPr>
+        <w:pStyle w:val="BodyText"/>
+        <w:rPr>
+          <w:sz w:val="24"/>
+          <w:szCs w:val="24"/>
+        </w:rPr>
+      </w:pPr>
+    </w:p>
+    <w:p>
+      <w:pPr>
+        <w:pStyle w:val="BodyText"/>
+        <w:rPr>
+          <w:b/>
+          <w:sz w:val="28"/>
+          <w:szCs w:val="28"/>
+          <w:u w:val="single"/>
+        </w:rPr>
+      </w:pPr>
+      <w:r>
+        <w:rPr>
+          <w:b/>
+          <w:sz w:val="28"/>
+          <w:szCs w:val="28"/>
+          <w:u w:val="single"/>
+        </w:rPr>
+        <w:t>6.2.3</w:t>
+      </w:r>
+      <w:r>
+        <w:rPr>
+          <w:b/>
+          <w:sz w:val="28"/>
+          <w:szCs w:val="28"/>
+          <w:u w:val="single"/>
+        </w:rPr>
+        <w:t xml:space="preserve"> </w:t>
+      </w:r>
+      <w:r>
+        <w:rPr>
+          <w:b/>
+          <w:sz w:val="28"/>
+          <w:szCs w:val="28"/>
+          <w:u w:val="single"/>
+        </w:rPr>
+        <w:t>About page</w:t>
+      </w:r>
+    </w:p>
+    <w:p>
+      <w:pPr>
+        <w:shd w:val="clear" w:color="auto" w:fill="FFFFFF"/>
+        <w:spacing w:before="200" w:after="0" w:line="360" w:lineRule="auto"/>
+        <w:jc w:val="both"/>
+        <w:rPr>
+          <w:rFonts w:ascii="Times New Roman" w:eastAsia="Times New Roman" w:hAnsi="Times New Roman" w:cs="Times New Roman"/>
+          <w:sz w:val="24"/>
+          <w:szCs w:val="24"/>
+        </w:rPr>
+      </w:pPr>
+      <w:r>
+        <w:rPr>
+          <w:rFonts w:ascii="Times New Roman" w:eastAsia="Times New Roman" w:hAnsi="Times New Roman" w:cs="Times New Roman"/>
+          <w:sz w:val="24"/>
+          <w:szCs w:val="24"/>
+        </w:rPr>
+        <w:t>The about page provides more information about our platform and its achievements.  It breaks down the platforms values and goals.</w:t>
+      </w:r>
+    </w:p>
+    <w:p>
+      <w:pPr>
+        <w:pStyle w:val="BodyText"/>
+        <w:rPr>
+          <w:b/>
+          <w:sz w:val="28"/>
+          <w:szCs w:val="28"/>
+          <w:u w:val="single"/>
+        </w:rPr>
+      </w:pPr>
+      <w:r>
+        <w:rPr>
+          <w:b/>
+          <w:sz w:val="28"/>
+          <w:szCs w:val="28"/>
+          <w:u w:val="single"/>
+        </w:rPr>
+        <w:t>6.2.4 Therapist page</w:t>
+      </w:r>
+    </w:p>
+    <w:p>
+      <w:pPr>
+        <w:pStyle w:val="BodyText"/>
+        <w:rPr>
+          <w:sz w:val="24"/>
+          <w:szCs w:val="24"/>
+        </w:rPr>
+      </w:pPr>
+      <w:r>
+        <w:rPr>
+          <w:sz w:val="24"/>
+          <w:szCs w:val="24"/>
+        </w:rPr>
+        <w:t xml:space="preserve"> </w:t>
+      </w:r>
+    </w:p>
+    <w:p>
+      <w:pPr>
+        <w:pStyle w:val="BodyText"/>
+        <w:rPr>
+          <w:sz w:val="24"/>
+          <w:szCs w:val="24"/>
+        </w:rPr>
+      </w:pPr>
+      <w:r>
+        <w:rPr>
+          <w:sz w:val="24"/>
+          <w:szCs w:val="24"/>
+        </w:rPr>
+        <w:t>This page provides a list of all therapists and their contact information. It gives a brief introduction for each therapist: their t</w:t>
+      </w:r>
+      <w:r>
+        <w:rPr>
+          <w:sz w:val="24"/>
+          <w:szCs w:val="24"/>
+        </w:rPr>
+        <w:t xml:space="preserve">itle, associations and affiliates. </w:t>
+      </w:r>
+    </w:p>
+    <w:p>
+      <w:pPr>
+        <w:rPr>
+          <w:rFonts w:ascii="Times New Roman" w:eastAsia="Times New Roman" w:hAnsi="Times New Roman" w:cs="Times New Roman"/>
+          <w:sz w:val="24"/>
+          <w:szCs w:val="24"/>
+        </w:rPr>
+      </w:pPr>
+      <w:r>
+        <w:rPr>
+          <w:sz w:val="24"/>
+          <w:szCs w:val="24"/>
+        </w:rPr>
+        <w:br w:type="page"/>
+      </w:r>
+    </w:p>
+    <w:p>
+      <w:pPr>
+        <w:pStyle w:val="BodyText"/>
+        <w:rPr>
+          <w:b/>
+          <w:sz w:val="28"/>
+          <w:szCs w:val="28"/>
+          <w:u w:val="single"/>
+        </w:rPr>
+      </w:pPr>
+      <w:r>
+        <w:rPr>
+          <w:b/>
+          <w:sz w:val="28"/>
+          <w:szCs w:val="28"/>
+          <w:u w:val="single"/>
+        </w:rPr>
+        <w:lastRenderedPageBreak/>
+        <w:t>6.2.5 Chatbot</w:t>
+      </w:r>
+    </w:p>
+    <w:p>
+      <w:pPr>
+        <w:pStyle w:val="BodyText"/>
+        <w:rPr>
+          <w:b/>
+          <w:sz w:val="28"/>
+          <w:szCs w:val="28"/>
+          <w:u w:val="single"/>
+        </w:rPr>
+      </w:pPr>
+    </w:p>
+    <w:p>
+      <w:pPr>
+        <w:pStyle w:val="BodyText"/>
+        <w:rPr>
+          <w:sz w:val="24"/>
+          <w:szCs w:val="24"/>
+        </w:rPr>
+      </w:pPr>
+      <w:r>
+        <w:rPr>
+          <w:sz w:val="24"/>
+          <w:szCs w:val="24"/>
+        </w:rPr>
+        <w:t xml:space="preserve"> </w:t>
+      </w:r>
+      <w:r>
+        <w:rPr>
+          <w:sz w:val="24"/>
+          <w:szCs w:val="24"/>
+        </w:rPr>
+        <w:t>This component acts like a therapist. It is a virtual assistant trained to give appropriate responses according to what the user is feeling at that moment. It is trained in English and no other language.</w:t>
+      </w:r>
+    </w:p>
+    <w:p>
+      <w:pPr>
+        <w:pStyle w:val="Heading2"/>
+        <w:rPr>
+          <w:rFonts w:ascii="Times New Roman" w:eastAsia="Times New Roman" w:hAnsi="Times New Roman" w:cs="Times New Roman"/>
+          <w:b/>
+          <w:sz w:val="32"/>
+          <w:szCs w:val="32"/>
+        </w:rPr>
+      </w:pPr>
+      <w:bookmarkStart w:id="40" w:name="_Toc92964777"/>
+      <w:r>
+        <w:rPr>
+          <w:rFonts w:ascii="Times New Roman" w:eastAsia="Times New Roman" w:hAnsi="Times New Roman" w:cs="Times New Roman"/>
+          <w:b/>
+          <w:sz w:val="32"/>
+          <w:szCs w:val="32"/>
+        </w:rPr>
+        <w:t>6.3 Test plan</w:t>
+      </w:r>
+      <w:bookmarkEnd w:id="40"/>
+      <w:r>
+        <w:rPr>
+          <w:rFonts w:ascii="Times New Roman" w:eastAsia="Times New Roman" w:hAnsi="Times New Roman" w:cs="Times New Roman"/>
+          <w:b/>
+          <w:sz w:val="32"/>
+          <w:szCs w:val="32"/>
+        </w:rPr>
+        <w:t xml:space="preserve"> </w:t>
+      </w:r>
+    </w:p>
+    <w:p>
+      <w:pPr>
+        <w:rPr>
+          <w:rFonts w:ascii="Times New Roman" w:hAnsi="Times New Roman" w:cs="Times New Roman"/>
+        </w:rPr>
+      </w:pPr>
+    </w:p>
+    <w:p>
+      <w:pPr>
+        <w:pStyle w:val="BodyText"/>
+        <w:rPr>
+          <w:b/>
+          <w:sz w:val="28"/>
+          <w:szCs w:val="28"/>
+          <w:u w:val="single"/>
+        </w:rPr>
+      </w:pPr>
+      <w:r>
+        <w:rPr>
+          <w:b/>
+          <w:sz w:val="28"/>
+          <w:szCs w:val="28"/>
+          <w:u w:val="single"/>
+        </w:rPr>
+        <w:t>6.3.1 Test data</w:t>
+      </w:r>
+    </w:p>
+    <w:p>
+      <w:pPr>
+        <w:pStyle w:val="BodyText"/>
+        <w:rPr>
+          <w:b/>
+          <w:sz w:val="28"/>
+          <w:szCs w:val="28"/>
+          <w:u w:val="single"/>
+        </w:rPr>
+      </w:pPr>
+    </w:p>
+    <w:p>
+      <w:pPr>
+        <w:spacing w:line="360" w:lineRule="auto"/>
+        <w:jc w:val="both"/>
+        <w:rPr>
+          <w:rFonts w:ascii="Times New Roman" w:eastAsia="Times New Roman" w:hAnsi="Times New Roman" w:cs="Times New Roman"/>
+          <w:color w:val="000000" w:themeColor="text1"/>
+          <w:sz w:val="24"/>
+          <w:szCs w:val="24"/>
+        </w:rPr>
+      </w:pPr>
+      <w:r>
+        <w:rPr>
+          <w:rFonts w:ascii="Times New Roman" w:eastAsia="Times New Roman" w:hAnsi="Times New Roman" w:cs="Times New Roman"/>
+          <w:color w:val="000000" w:themeColor="text1"/>
+          <w:sz w:val="24"/>
+          <w:szCs w:val="24"/>
+        </w:rPr>
+        <w:t xml:space="preserve">Test data will include user’s registration details, this includes the </w:t>
+      </w:r>
+      <w:r>
+        <w:rPr>
+          <w:rFonts w:ascii="Times New Roman" w:eastAsia="Times New Roman" w:hAnsi="Times New Roman" w:cs="Times New Roman"/>
+          <w:color w:val="000000" w:themeColor="text1"/>
+          <w:sz w:val="24"/>
+          <w:szCs w:val="24"/>
+        </w:rPr>
+        <w:t>user and Therapist</w:t>
+      </w:r>
+      <w:r>
+        <w:rPr>
+          <w:rFonts w:ascii="Times New Roman" w:eastAsia="Times New Roman" w:hAnsi="Times New Roman" w:cs="Times New Roman"/>
+          <w:color w:val="000000" w:themeColor="text1"/>
+          <w:sz w:val="24"/>
+          <w:szCs w:val="24"/>
+        </w:rPr>
+        <w:t xml:space="preserve"> details. The details entail username, email, and phone number for both </w:t>
+      </w:r>
+      <w:r>
+        <w:rPr>
+          <w:rFonts w:ascii="Times New Roman" w:eastAsia="Times New Roman" w:hAnsi="Times New Roman" w:cs="Times New Roman"/>
+          <w:color w:val="000000" w:themeColor="text1"/>
+          <w:sz w:val="24"/>
+          <w:szCs w:val="24"/>
+        </w:rPr>
+        <w:t>of them</w:t>
+      </w:r>
+      <w:r>
+        <w:rPr>
+          <w:rFonts w:ascii="Times New Roman" w:eastAsia="Times New Roman" w:hAnsi="Times New Roman" w:cs="Times New Roman"/>
+          <w:color w:val="000000" w:themeColor="text1"/>
+          <w:sz w:val="24"/>
+          <w:szCs w:val="24"/>
+        </w:rPr>
+        <w:t>.</w:t>
+      </w:r>
+      <w:r>
+        <w:rPr>
+          <w:rFonts w:ascii="Times New Roman" w:eastAsia="Times New Roman" w:hAnsi="Times New Roman" w:cs="Times New Roman"/>
+          <w:color w:val="000000" w:themeColor="text1"/>
+          <w:sz w:val="24"/>
+          <w:szCs w:val="24"/>
+        </w:rPr>
+        <w:t xml:space="preserve"> In addition to that user input in the Chatbot will help gauge the success of the Chatbot and its efficiency.</w:t>
+      </w:r>
+    </w:p>
+    <w:p>
+      <w:pPr>
+        <w:pStyle w:val="BodyText"/>
+        <w:rPr>
+          <w:b/>
+          <w:sz w:val="28"/>
+          <w:szCs w:val="28"/>
+          <w:u w:val="single"/>
+        </w:rPr>
+      </w:pPr>
+      <w:r>
+        <w:rPr>
+          <w:b/>
+          <w:sz w:val="28"/>
+          <w:szCs w:val="28"/>
+          <w:u w:val="single"/>
+        </w:rPr>
+        <w:t>6.3.2 Test cases</w:t>
+      </w:r>
+    </w:p>
+    <w:p>
+      <w:pPr>
+        <w:pStyle w:val="BodyText"/>
+        <w:rPr>
+          <w:b/>
+          <w:sz w:val="28"/>
+          <w:szCs w:val="28"/>
+          <w:u w:val="single"/>
+        </w:rPr>
+      </w:pPr>
+    </w:p>
+    <w:p>
+      <w:pPr>
+        <w:spacing w:line="360" w:lineRule="auto"/>
+        <w:jc w:val="both"/>
+        <w:rPr>
+          <w:rFonts w:ascii="Times New Roman" w:eastAsia="Times New Roman" w:hAnsi="Times New Roman" w:cs="Times New Roman"/>
+          <w:color w:val="000000" w:themeColor="text1"/>
+          <w:sz w:val="24"/>
+          <w:szCs w:val="24"/>
+        </w:rPr>
+      </w:pPr>
+      <w:r>
+        <w:rPr>
+          <w:rFonts w:ascii="Times New Roman" w:eastAsia="Times New Roman" w:hAnsi="Times New Roman" w:cs="Times New Roman"/>
+          <w:color w:val="000000" w:themeColor="text1"/>
+          <w:sz w:val="24"/>
+          <w:szCs w:val="24"/>
+        </w:rPr>
+        <w:t xml:space="preserve">Cases will include if the user will be able to register in to the system. </w:t>
+      </w:r>
+      <w:r>
+        <w:rPr>
+          <w:rFonts w:ascii="Times New Roman" w:eastAsia="Times New Roman" w:hAnsi="Times New Roman" w:cs="Times New Roman"/>
+          <w:color w:val="000000" w:themeColor="text1"/>
+          <w:sz w:val="24"/>
+          <w:szCs w:val="24"/>
+        </w:rPr>
+        <w:t>Talking to the Chatbot acting like a therapist. Use input will be required in plain English.</w:t>
+      </w:r>
+    </w:p>
+    <w:p>
+      <w:pPr>
+        <w:pStyle w:val="BodyText"/>
+        <w:rPr>
+          <w:b/>
+          <w:sz w:val="28"/>
+          <w:szCs w:val="28"/>
+          <w:u w:val="single"/>
+        </w:rPr>
+      </w:pPr>
+      <w:r>
+        <w:rPr>
+          <w:b/>
+          <w:sz w:val="28"/>
+          <w:szCs w:val="28"/>
+          <w:u w:val="single"/>
+        </w:rPr>
+        <w:t>6.3.3 Test results</w:t>
+      </w:r>
+    </w:p>
+    <w:p>
+      <w:pPr>
+        <w:pStyle w:val="BodyText"/>
+        <w:rPr>
+          <w:b/>
+          <w:sz w:val="28"/>
+          <w:szCs w:val="28"/>
+          <w:u w:val="single"/>
+        </w:rPr>
+      </w:pPr>
+    </w:p>
+    <w:p>
+      <w:pPr>
+        <w:spacing w:line="360" w:lineRule="auto"/>
+        <w:jc w:val="both"/>
+        <w:rPr>
+          <w:rFonts w:ascii="Times New Roman" w:eastAsia="Times New Roman" w:hAnsi="Times New Roman" w:cs="Times New Roman"/>
+          <w:color w:val="000000" w:themeColor="text1"/>
+          <w:sz w:val="24"/>
+          <w:szCs w:val="24"/>
+        </w:rPr>
+      </w:pPr>
+      <w:r>
+        <w:rPr>
+          <w:rFonts w:ascii="Times New Roman" w:eastAsia="Times New Roman" w:hAnsi="Times New Roman" w:cs="Times New Roman"/>
+          <w:color w:val="000000" w:themeColor="text1"/>
+          <w:sz w:val="24"/>
+          <w:szCs w:val="24"/>
+        </w:rPr>
+        <w:t xml:space="preserve">The users were able to register successfully into the system. Their details were stored in the database and could be retrieved when needed. </w:t>
+      </w:r>
+      <w:r>
+        <w:rPr>
+          <w:rFonts w:ascii="Times New Roman" w:eastAsia="Times New Roman" w:hAnsi="Times New Roman" w:cs="Times New Roman"/>
+          <w:color w:val="000000" w:themeColor="text1"/>
+          <w:sz w:val="24"/>
+          <w:szCs w:val="24"/>
+        </w:rPr>
+        <w:t>The Chatbot responds appropriately to an interaction and tries to come the user come down or talk about their feelings.</w:t>
+      </w:r>
+    </w:p>
+    <w:p>
+      <w:pPr>
+        <w:pStyle w:val="BodyText"/>
+        <w:rPr>
+          <w:color w:val="000000" w:themeColor="text1"/>
+          <w:sz w:val="24"/>
+          <w:szCs w:val="24"/>
+        </w:rPr>
+      </w:pPr>
+    </w:p>
+    <w:p>
+      <w:r>
+        <w:br w:type="page"/>
+      </w:r>
+    </w:p>
+    <w:p>
+      <w:pPr>
+        <w:spacing w:line="360" w:lineRule="auto"/>
+        <w:jc w:val="both"/>
+        <w:rPr>
+          <w:rFonts w:ascii="Times New Roman" w:eastAsia="Times New Roman" w:hAnsi="Times New Roman" w:cs="Times New Roman"/>
+          <w:b/>
+          <w:color w:val="000000" w:themeColor="text1"/>
+          <w:sz w:val="24"/>
+          <w:szCs w:val="24"/>
+        </w:rPr>
+      </w:pPr>
+    </w:p>
+    <w:p>
+      <w:pPr>
+        <w:pStyle w:val="Heading2"/>
+        <w:rPr>
+          <w:rFonts w:ascii="Times New Roman" w:eastAsia="Times New Roman" w:hAnsi="Times New Roman" w:cs="Times New Roman"/>
+          <w:b/>
+          <w:sz w:val="32"/>
+          <w:szCs w:val="32"/>
+        </w:rPr>
+      </w:pPr>
+      <w:bookmarkStart w:id="41" w:name="_Toc92964778"/>
+      <w:r>
+        <w:rPr>
+          <w:rFonts w:ascii="Times New Roman" w:eastAsia="Times New Roman" w:hAnsi="Times New Roman" w:cs="Times New Roman"/>
+          <w:b/>
+          <w:sz w:val="32"/>
+          <w:szCs w:val="32"/>
+        </w:rPr>
+        <w:t>Chapter 7 Results &amp; conclusion</w:t>
+      </w:r>
+      <w:bookmarkEnd w:id="41"/>
+      <w:r>
+        <w:rPr>
+          <w:rFonts w:ascii="Times New Roman" w:eastAsia="Times New Roman" w:hAnsi="Times New Roman" w:cs="Times New Roman"/>
+          <w:b/>
+          <w:sz w:val="32"/>
+          <w:szCs w:val="32"/>
+        </w:rPr>
+        <w:t xml:space="preserve"> </w:t>
+      </w:r>
+    </w:p>
+    <w:p>
+      <w:pPr>
+        <w:pStyle w:val="Heading2"/>
+        <w:rPr>
+          <w:rFonts w:ascii="Times New Roman" w:eastAsia="Times New Roman" w:hAnsi="Times New Roman" w:cs="Times New Roman"/>
+        </w:rPr>
+      </w:pPr>
+      <w:bookmarkStart w:id="42" w:name="_Toc92964779"/>
+      <w:r>
+        <w:rPr>
+          <w:rFonts w:ascii="Times New Roman" w:eastAsia="Times New Roman" w:hAnsi="Times New Roman" w:cs="Times New Roman"/>
+        </w:rPr>
+        <w:t>7.1 Achievements and lessons learnt</w:t>
+      </w:r>
+      <w:bookmarkEnd w:id="42"/>
+    </w:p>
+    <w:p>
+      <w:pPr>
+        <w:spacing w:line="360" w:lineRule="auto"/>
+        <w:jc w:val="both"/>
+        <w:rPr>
+          <w:rFonts w:ascii="Times New Roman" w:eastAsia="Times New Roman" w:hAnsi="Times New Roman" w:cs="Times New Roman"/>
+          <w:color w:val="000000" w:themeColor="text1"/>
+          <w:sz w:val="24"/>
+          <w:szCs w:val="24"/>
+        </w:rPr>
+      </w:pPr>
+      <w:r>
+        <w:rPr>
+          <w:rFonts w:ascii="Times New Roman" w:eastAsia="Times New Roman" w:hAnsi="Times New Roman" w:cs="Times New Roman"/>
+          <w:color w:val="000000" w:themeColor="text1"/>
+          <w:sz w:val="24"/>
+          <w:szCs w:val="24"/>
+        </w:rPr>
+        <w:t xml:space="preserve">I was able to develop an interface for the system which would be used by the </w:t>
+      </w:r>
+      <w:r>
+        <w:rPr>
+          <w:rFonts w:ascii="Times New Roman" w:eastAsia="Times New Roman" w:hAnsi="Times New Roman" w:cs="Times New Roman"/>
+          <w:color w:val="000000" w:themeColor="text1"/>
+          <w:sz w:val="24"/>
+          <w:szCs w:val="24"/>
+        </w:rPr>
+        <w:t>user and therapist</w:t>
+      </w:r>
+      <w:r>
+        <w:rPr>
+          <w:rFonts w:ascii="Times New Roman" w:eastAsia="Times New Roman" w:hAnsi="Times New Roman" w:cs="Times New Roman"/>
+          <w:color w:val="000000" w:themeColor="text1"/>
+          <w:sz w:val="24"/>
+          <w:szCs w:val="24"/>
+        </w:rPr>
+        <w:t xml:space="preserve">. I developed a web </w:t>
+      </w:r>
+      <w:r>
+        <w:rPr>
+          <w:rFonts w:ascii="Times New Roman" w:eastAsia="Times New Roman" w:hAnsi="Times New Roman" w:cs="Times New Roman"/>
+          <w:color w:val="000000" w:themeColor="text1"/>
+          <w:sz w:val="24"/>
+          <w:szCs w:val="24"/>
+        </w:rPr>
+        <w:t>application to assist the user and therapist to come into contact or where a user can choose a therapist from a pool of therapists. I was also be able to build a Chatbot that acts a like a therapist. It pacifies the user before the</w:t>
+      </w:r>
+      <w:r>
+        <w:rPr>
+          <w:rFonts w:ascii="Times New Roman" w:eastAsia="Times New Roman" w:hAnsi="Times New Roman" w:cs="Times New Roman"/>
+          <w:color w:val="000000" w:themeColor="text1"/>
+          <w:sz w:val="24"/>
+          <w:szCs w:val="24"/>
+        </w:rPr>
+        <w:t>y</w:t>
+      </w:r>
+      <w:r>
+        <w:rPr>
+          <w:rFonts w:ascii="Times New Roman" w:eastAsia="Times New Roman" w:hAnsi="Times New Roman" w:cs="Times New Roman"/>
+          <w:color w:val="000000" w:themeColor="text1"/>
+          <w:sz w:val="24"/>
+          <w:szCs w:val="24"/>
+        </w:rPr>
+        <w:t xml:space="preserve"> choose to speak to a therapist in the real world. </w:t>
+      </w:r>
+    </w:p>
+    <w:p>
+      <w:pPr>
+        <w:spacing w:line="360" w:lineRule="auto"/>
+        <w:jc w:val="both"/>
+        <w:rPr>
+          <w:rFonts w:ascii="Times New Roman" w:eastAsia="Times New Roman" w:hAnsi="Times New Roman" w:cs="Times New Roman"/>
+          <w:color w:val="000000" w:themeColor="text1"/>
+          <w:sz w:val="24"/>
+          <w:szCs w:val="24"/>
+        </w:rPr>
+      </w:pPr>
+      <w:r>
+        <w:rPr>
+          <w:rFonts w:ascii="Times New Roman" w:eastAsia="Times New Roman" w:hAnsi="Times New Roman" w:cs="Times New Roman"/>
+          <w:color w:val="000000" w:themeColor="text1"/>
+          <w:sz w:val="24"/>
+          <w:szCs w:val="24"/>
+        </w:rPr>
+        <w:t>In the development process I have obtained some valuable skills that will be put to use in any other project I will partake in. The most important lesson I have learnt is time management. I was able to plan myself accordingly in the execution of the development stages and at the same time write the project documentation. Using pivotal tracker I was able to plan every stage and allocate ample time for each stage. Furthermore, I also learnt that project management is an important skill that one should aspire to have in software development</w:t>
+      </w:r>
+    </w:p>
+    <w:p>
+      <w:pPr>
+        <w:pStyle w:val="Heading2"/>
+        <w:rPr>
+          <w:rFonts w:ascii="Times New Roman" w:eastAsia="Times New Roman" w:hAnsi="Times New Roman" w:cs="Times New Roman"/>
+        </w:rPr>
+      </w:pPr>
+      <w:bookmarkStart w:id="43" w:name="_Toc92964780"/>
+      <w:r>
+        <w:rPr>
+          <w:rFonts w:ascii="Times New Roman" w:eastAsia="Times New Roman" w:hAnsi="Times New Roman" w:cs="Times New Roman"/>
+        </w:rPr>
+        <w:t>7.2 Conclusions</w:t>
+      </w:r>
+      <w:bookmarkEnd w:id="43"/>
+    </w:p>
+    <w:p>
+      <w:pPr>
+        <w:spacing w:line="360" w:lineRule="auto"/>
+        <w:jc w:val="both"/>
+        <w:rPr>
+          <w:rFonts w:ascii="Times New Roman" w:hAnsi="Times New Roman" w:cs="Times New Roman"/>
+          <w:sz w:val="24"/>
+          <w:szCs w:val="24"/>
+        </w:rPr>
+      </w:pPr>
+      <w:r>
+        <w:rPr>
+          <w:rFonts w:ascii="Times New Roman" w:hAnsi="Times New Roman" w:cs="Times New Roman"/>
+          <w:sz w:val="24"/>
+          <w:szCs w:val="24"/>
+        </w:rPr>
+        <w:t xml:space="preserve">This application is made for all the </w:t>
+      </w:r>
+      <w:r>
+        <w:rPr>
+          <w:rFonts w:ascii="Times New Roman" w:hAnsi="Times New Roman" w:cs="Times New Roman"/>
+          <w:sz w:val="24"/>
+          <w:szCs w:val="24"/>
+        </w:rPr>
+        <w:t>Kenyans</w:t>
+      </w:r>
+      <w:r>
+        <w:rPr>
+          <w:rFonts w:ascii="Times New Roman" w:hAnsi="Times New Roman" w:cs="Times New Roman"/>
+          <w:sz w:val="24"/>
+          <w:szCs w:val="24"/>
+        </w:rPr>
+        <w:t xml:space="preserve"> so that </w:t>
+      </w:r>
+      <w:r>
+        <w:rPr>
+          <w:rFonts w:ascii="Times New Roman" w:hAnsi="Times New Roman" w:cs="Times New Roman"/>
+          <w:sz w:val="24"/>
+          <w:szCs w:val="24"/>
+        </w:rPr>
+        <w:t xml:space="preserve">they can gain access to mental healthcare. </w:t>
+      </w:r>
+      <w:r>
+        <w:rPr>
+          <w:rFonts w:ascii="Times New Roman" w:hAnsi="Times New Roman" w:cs="Times New Roman"/>
+          <w:sz w:val="24"/>
+          <w:szCs w:val="24"/>
+        </w:rPr>
+        <w:t xml:space="preserve">So, the main goal of </w:t>
+      </w:r>
+      <w:r>
+        <w:rPr>
+          <w:rFonts w:ascii="Times New Roman" w:hAnsi="Times New Roman" w:cs="Times New Roman"/>
+          <w:sz w:val="24"/>
+          <w:szCs w:val="24"/>
+        </w:rPr>
+        <w:t xml:space="preserve">providing easy access to mental healthcare without relying on the government has </w:t>
+      </w:r>
+      <w:r>
+        <w:rPr>
+          <w:rFonts w:ascii="Times New Roman" w:hAnsi="Times New Roman" w:cs="Times New Roman"/>
+          <w:sz w:val="24"/>
+          <w:szCs w:val="24"/>
+        </w:rPr>
+        <w:t>achieved by this application.</w:t>
+      </w:r>
+    </w:p>
+    <w:p>
+      <w:pPr>
+        <w:spacing w:line="360" w:lineRule="auto"/>
+        <w:jc w:val="both"/>
+        <w:rPr>
+          <w:rFonts w:ascii="Times New Roman" w:hAnsi="Times New Roman" w:cs="Times New Roman"/>
+          <w:sz w:val="24"/>
+          <w:szCs w:val="24"/>
+        </w:rPr>
+      </w:pPr>
+      <w:r>
+        <w:rPr>
+          <w:rFonts w:ascii="Times New Roman" w:hAnsi="Times New Roman" w:cs="Times New Roman"/>
+          <w:sz w:val="24"/>
+          <w:szCs w:val="24"/>
+        </w:rPr>
+        <w:t>Further, this application is made using web application programming technology. Hence, this application is also economic solution for the user.</w:t>
+      </w:r>
+    </w:p>
+    <w:p>
+      <w:pPr>
+        <w:spacing w:line="360" w:lineRule="auto"/>
+        <w:jc w:val="both"/>
+        <w:rPr>
+          <w:rFonts w:ascii="Times New Roman" w:hAnsi="Times New Roman" w:cs="Times New Roman"/>
+          <w:sz w:val="24"/>
+          <w:szCs w:val="24"/>
+        </w:rPr>
+      </w:pPr>
+      <w:r>
+        <w:rPr>
+          <w:rFonts w:ascii="Times New Roman" w:hAnsi="Times New Roman" w:cs="Times New Roman"/>
+          <w:sz w:val="24"/>
+          <w:szCs w:val="24"/>
+        </w:rPr>
+        <w:t xml:space="preserve">Now, this is a user-friendly website so, any </w:t>
+      </w:r>
+      <w:r>
+        <w:rPr>
+          <w:rFonts w:ascii="Times New Roman" w:hAnsi="Times New Roman" w:cs="Times New Roman"/>
+          <w:sz w:val="24"/>
+          <w:szCs w:val="24"/>
+        </w:rPr>
+        <w:t>user</w:t>
+      </w:r>
+      <w:r>
+        <w:rPr>
+          <w:rFonts w:ascii="Times New Roman" w:hAnsi="Times New Roman" w:cs="Times New Roman"/>
+          <w:sz w:val="24"/>
+          <w:szCs w:val="24"/>
+        </w:rPr>
+        <w:t xml:space="preserve"> can use this website</w:t>
+      </w:r>
+      <w:r>
+        <w:rPr>
+          <w:rFonts w:ascii="Times New Roman" w:hAnsi="Times New Roman" w:cs="Times New Roman"/>
+          <w:sz w:val="24"/>
+          <w:szCs w:val="24"/>
+        </w:rPr>
+        <w:t xml:space="preserve"> and the Chatbot</w:t>
+      </w:r>
+      <w:r>
+        <w:rPr>
+          <w:rFonts w:ascii="Times New Roman" w:hAnsi="Times New Roman" w:cs="Times New Roman"/>
+          <w:sz w:val="24"/>
+          <w:szCs w:val="24"/>
+        </w:rPr>
+        <w:t>. Therefore, this application provides collaborative interface to the users.</w:t>
+      </w:r>
+    </w:p>
+    <w:p>
+      <w:pPr>
+        <w:pStyle w:val="Heading2"/>
+        <w:rPr>
+          <w:rFonts w:ascii="Times New Roman" w:hAnsi="Times New Roman" w:cs="Times New Roman"/>
+        </w:rPr>
+      </w:pPr>
+      <w:bookmarkStart w:id="44" w:name="_Toc92964781"/>
+      <w:r>
+        <w:rPr>
+          <w:rFonts w:ascii="Times New Roman" w:hAnsi="Times New Roman" w:cs="Times New Roman"/>
+        </w:rPr>
+        <w:t>7.3 Recommendations</w:t>
+      </w:r>
+      <w:bookmarkEnd w:id="44"/>
+    </w:p>
+    <w:p>
+      <w:pPr>
+        <w:pStyle w:val="ListParagraph"/>
+        <w:numPr>
+          <w:ilvl w:val="0"/>
+          <w:numId w:val="27"/>
+        </w:numPr>
+        <w:spacing w:after="120" w:line="360" w:lineRule="auto"/>
+        <w:jc w:val="both"/>
+        <w:rPr>
+          <w:rFonts w:ascii="Times New Roman" w:hAnsi="Times New Roman" w:cs="Times New Roman"/>
+          <w:b/>
+          <w:sz w:val="24"/>
+          <w:szCs w:val="24"/>
+        </w:rPr>
+      </w:pPr>
+      <w:r>
+        <w:rPr>
+          <w:rFonts w:ascii="Times New Roman" w:hAnsi="Times New Roman" w:cs="Times New Roman"/>
+          <w:sz w:val="24"/>
+          <w:szCs w:val="24"/>
+        </w:rPr>
+        <w:t xml:space="preserve">Integration with voice recognition </w:t>
+      </w:r>
+      <w:r>
+        <w:rPr>
+          <w:rFonts w:ascii="Times New Roman" w:hAnsi="Times New Roman" w:cs="Times New Roman"/>
+          <w:sz w:val="24"/>
+          <w:szCs w:val="24"/>
+        </w:rPr>
+        <w:t>and virtual reality to give life to the Chatbot and give the user the sense of talking to a real therapist.</w:t>
+      </w:r>
+    </w:p>
+    <w:p>
+      <w:pPr>
+        <w:pStyle w:val="ListParagraph"/>
+        <w:numPr>
+          <w:ilvl w:val="0"/>
+          <w:numId w:val="27"/>
+        </w:numPr>
+        <w:spacing w:after="120" w:line="360" w:lineRule="auto"/>
+        <w:jc w:val="both"/>
+        <w:rPr>
+          <w:rFonts w:ascii="Times New Roman" w:hAnsi="Times New Roman" w:cs="Times New Roman"/>
+          <w:b/>
+          <w:sz w:val="24"/>
+          <w:szCs w:val="24"/>
+        </w:rPr>
+      </w:pPr>
+      <w:r>
+        <w:rPr>
+          <w:rFonts w:ascii="Times New Roman" w:hAnsi="Times New Roman" w:cs="Times New Roman"/>
+          <w:sz w:val="24"/>
+          <w:szCs w:val="24"/>
+        </w:rPr>
+        <w:t>Build a mobile version of the application.</w:t>
+      </w:r>
+      <w:bookmarkStart w:id="45" w:name="_GoBack"/>
+      <w:bookmarkEnd w:id="45"/>
+    </w:p>
+    <w:p>
+      <w:pPr>
+        <w:rPr>
+          <w:rFonts w:ascii="Times New Roman" w:eastAsiaTheme="majorEastAsia" w:hAnsi="Times New Roman" w:cs="Times New Roman"/>
+          <w:b/>
+          <w:color w:val="2E74B5" w:themeColor="accent1" w:themeShade="BF"/>
+          <w:sz w:val="32"/>
+          <w:szCs w:val="32"/>
+        </w:rPr>
+      </w:pPr>
     </w:p>
     <w:p>
       <w:pPr>
@@ -12087,7 +15217,7 @@
         </w:rPr>
         <w:t xml:space="preserve">. </w:t>
       </w:r>
-      <w:hyperlink r:id="rId13" w:tgtFrame="_blank" w:history="1">
+      <w:hyperlink r:id="rId28" w:tgtFrame="_blank" w:history="1">
         <w:r>
           <w:rPr>
             <w:rStyle w:val="Hyperlink"/>
@@ -12102,7 +15232,7 @@
         </w:rPr>
         <w:t xml:space="preserve">. </w:t>
       </w:r>
-      <w:hyperlink r:id="rId14" w:anchor="definition" w:tgtFrame="_blank" w:history="1">
+      <w:hyperlink r:id="rId29" w:anchor="definition" w:tgtFrame="_blank" w:history="1">
         <w:r>
           <w:rPr>
             <w:rStyle w:val="Hyperlink"/>
@@ -12141,7 +15271,7 @@
         </w:rPr>
         <w:t xml:space="preserve">. Wikipedia; Wikimedia Foundation. </w:t>
       </w:r>
-      <w:hyperlink r:id="rId15" w:tgtFrame="_blank" w:history="1">
+      <w:hyperlink r:id="rId30" w:tgtFrame="_blank" w:history="1">
         <w:r>
           <w:rPr>
             <w:rStyle w:val="Hyperlink"/>
@@ -12180,7 +15310,7 @@
         </w:rPr>
         <w:t xml:space="preserve">. (n.d.). The Taskforce on Mental Health. Retrieved February 28, 2022, from </w:t>
       </w:r>
-      <w:hyperlink r:id="rId16" w:tgtFrame="_blank" w:history="1">
+      <w:hyperlink r:id="rId31" w:tgtFrame="_blank" w:history="1">
         <w:r>
           <w:rPr>
             <w:rStyle w:val="Hyperlink"/>
@@ -12219,7 +15349,7 @@
         </w:rPr>
         <w:t xml:space="preserve">. (n.d.). </w:t>
       </w:r>
-      <w:hyperlink r:id="rId17" w:tgtFrame="_blank" w:history="1">
+      <w:hyperlink r:id="rId32" w:tgtFrame="_blank" w:history="1">
         <w:r>
           <w:rPr>
             <w:rStyle w:val="Hyperlink"/>
@@ -12234,7 +15364,7 @@
         </w:rPr>
         <w:t xml:space="preserve">. Retrieved February 28, 2022, from </w:t>
       </w:r>
-      <w:hyperlink r:id="rId18" w:tgtFrame="_blank" w:history="1">
+      <w:hyperlink r:id="rId33" w:tgtFrame="_blank" w:history="1">
         <w:r>
           <w:rPr>
             <w:rStyle w:val="Hyperlink"/>
@@ -12259,7 +15389,7 @@
         </w:rPr>
         <w:t xml:space="preserve">5. </w:t>
       </w:r>
-      <w:hyperlink r:id="rId19" w:tgtFrame="_blank" w:history="1">
+      <w:hyperlink r:id="rId34" w:tgtFrame="_blank" w:history="1">
         <w:r>
           <w:rPr>
             <w:rStyle w:val="Hyperlink"/>
@@ -12304,7 +15434,7 @@
         </w:rPr>
         <w:t xml:space="preserve">. The Star. </w:t>
       </w:r>
-      <w:hyperlink r:id="rId20" w:tgtFrame="_blank" w:history="1">
+      <w:hyperlink r:id="rId35" w:tgtFrame="_blank" w:history="1">
         <w:r>
           <w:rPr>
             <w:rStyle w:val="Hyperlink"/>
@@ -12344,7 +15474,7 @@
         </w:rPr>
         <w:t xml:space="preserve">. (n.d.). </w:t>
       </w:r>
-      <w:hyperlink r:id="rId21" w:tgtFrame="_blank" w:history="1">
+      <w:hyperlink r:id="rId36" w:tgtFrame="_blank" w:history="1">
         <w:r>
           <w:rPr>
             <w:rStyle w:val="Hyperlink"/>
@@ -12359,7 +15489,7 @@
         </w:rPr>
         <w:t xml:space="preserve">. Retrieved February 28, 2022, from </w:t>
       </w:r>
-      <w:hyperlink r:id="rId22" w:tgtFrame="_blank" w:history="1">
+      <w:hyperlink r:id="rId37" w:tgtFrame="_blank" w:history="1">
         <w:r>
           <w:rPr>
             <w:rStyle w:val="Hyperlink"/>
@@ -12488,7 +15618,7 @@
           <w:b/>
         </w:rPr>
       </w:pPr>
-      <w:bookmarkStart w:id="35" w:name="_Toc100080607"/>
+      <w:bookmarkStart w:id="46" w:name="_Toc100080607"/>
       <w:r>
         <w:rPr>
           <w:rFonts w:ascii="Times New Roman" w:hAnsi="Times New Roman" w:cs="Times New Roman"/>
@@ -12497,7 +15627,7 @@
         <w:lastRenderedPageBreak/>
         <w:t>Appendix</w:t>
       </w:r>
-      <w:bookmarkEnd w:id="35"/>
+      <w:bookmarkEnd w:id="46"/>
     </w:p>
     <w:p>
       <w:pPr>
@@ -15375,6 +18505,119 @@
     </w:lvl>
   </w:abstractNum>
   <w:abstractNum w:abstractNumId="22" w15:restartNumberingAfterBreak="0">
+    <w:nsid w:val="69DE27BC"/>
+    <w:multiLevelType w:val="hybridMultilevel"/>
+    <w:tmpl w:val="43208B7A"/>
+    <w:lvl w:ilvl="0" w:tplc="04090001">
+      <w:start w:val="1"/>
+      <w:numFmt w:val="bullet"/>
+      <w:lvlText w:val=""/>
+      <w:lvlJc w:val="left"/>
+      <w:pPr>
+        <w:ind w:left="720" w:hanging="360"/>
+      </w:pPr>
+      <w:rPr>
+        <w:rFonts w:ascii="Symbol" w:hAnsi="Symbol" w:hint="default"/>
+      </w:rPr>
+    </w:lvl>
+    <w:lvl w:ilvl="1" w:tplc="04090003" w:tentative="1">
+      <w:start w:val="1"/>
+      <w:numFmt w:val="bullet"/>
+      <w:lvlText w:val="o"/>
+      <w:lvlJc w:val="left"/>
+      <w:pPr>
+        <w:ind w:left="1440" w:hanging="360"/>
+      </w:pPr>
+      <w:rPr>
+        <w:rFonts w:ascii="Courier New" w:hAnsi="Courier New" w:cs="Courier New" w:hint="default"/>
+      </w:rPr>
+    </w:lvl>
+    <w:lvl w:ilvl="2" w:tplc="04090005" w:tentative="1">
+      <w:start w:val="1"/>
+      <w:numFmt w:val="bullet"/>
+      <w:lvlText w:val=""/>
+      <w:lvlJc w:val="left"/>
+      <w:pPr>
+        <w:ind w:left="2160" w:hanging="360"/>
+      </w:pPr>
+      <w:rPr>
+        <w:rFonts w:ascii="Wingdings" w:hAnsi="Wingdings" w:hint="default"/>
+      </w:rPr>
+    </w:lvl>
+    <w:lvl w:ilvl="3" w:tplc="04090001" w:tentative="1">
+      <w:start w:val="1"/>
+      <w:numFmt w:val="bullet"/>
+      <w:lvlText w:val=""/>
+      <w:lvlJc w:val="left"/>
+      <w:pPr>
+        <w:ind w:left="2880" w:hanging="360"/>
+      </w:pPr>
+      <w:rPr>
+        <w:rFonts w:ascii="Symbol" w:hAnsi="Symbol" w:hint="default"/>
+      </w:rPr>
+    </w:lvl>
+    <w:lvl w:ilvl="4" w:tplc="04090003" w:tentative="1">
+      <w:start w:val="1"/>
+      <w:numFmt w:val="bullet"/>
+      <w:lvlText w:val="o"/>
+      <w:lvlJc w:val="left"/>
+      <w:pPr>
+        <w:ind w:left="3600" w:hanging="360"/>
+      </w:pPr>
+      <w:rPr>
+        <w:rFonts w:ascii="Courier New" w:hAnsi="Courier New" w:cs="Courier New" w:hint="default"/>
+      </w:rPr>
+    </w:lvl>
+    <w:lvl w:ilvl="5" w:tplc="04090005" w:tentative="1">
+      <w:start w:val="1"/>
+      <w:numFmt w:val="bullet"/>
+      <w:lvlText w:val=""/>
+      <w:lvlJc w:val="left"/>
+      <w:pPr>
+        <w:ind w:left="4320" w:hanging="360"/>
+      </w:pPr>
+      <w:rPr>
+        <w:rFonts w:ascii="Wingdings" w:hAnsi="Wingdings" w:hint="default"/>
+      </w:rPr>
+    </w:lvl>
+    <w:lvl w:ilvl="6" w:tplc="04090001" w:tentative="1">
+      <w:start w:val="1"/>
+      <w:numFmt w:val="bullet"/>
+      <w:lvlText w:val=""/>
+      <w:lvlJc w:val="left"/>
+      <w:pPr>
+        <w:ind w:left="5040" w:hanging="360"/>
+      </w:pPr>
+      <w:rPr>
+        <w:rFonts w:ascii="Symbol" w:hAnsi="Symbol" w:hint="default"/>
+      </w:rPr>
+    </w:lvl>
+    <w:lvl w:ilvl="7" w:tplc="04090003" w:tentative="1">
+      <w:start w:val="1"/>
+      <w:numFmt w:val="bullet"/>
+      <w:lvlText w:val="o"/>
+      <w:lvlJc w:val="left"/>
+      <w:pPr>
+        <w:ind w:left="5760" w:hanging="360"/>
+      </w:pPr>
+      <w:rPr>
+        <w:rFonts w:ascii="Courier New" w:hAnsi="Courier New" w:cs="Courier New" w:hint="default"/>
+      </w:rPr>
+    </w:lvl>
+    <w:lvl w:ilvl="8" w:tplc="04090005" w:tentative="1">
+      <w:start w:val="1"/>
+      <w:numFmt w:val="bullet"/>
+      <w:lvlText w:val=""/>
+      <w:lvlJc w:val="left"/>
+      <w:pPr>
+        <w:ind w:left="6480" w:hanging="360"/>
+      </w:pPr>
+      <w:rPr>
+        <w:rFonts w:ascii="Wingdings" w:hAnsi="Wingdings" w:hint="default"/>
+      </w:rPr>
+    </w:lvl>
+  </w:abstractNum>
+  <w:abstractNum w:abstractNumId="23" w15:restartNumberingAfterBreak="0">
     <w:nsid w:val="6DB177C0"/>
     <w:multiLevelType w:val="hybridMultilevel"/>
     <w:tmpl w:val="82A8D528"/>
@@ -15460,7 +18703,7 @@
       </w:pPr>
     </w:lvl>
   </w:abstractNum>
-  <w:abstractNum w:abstractNumId="23" w15:restartNumberingAfterBreak="0">
+  <w:abstractNum w:abstractNumId="24" w15:restartNumberingAfterBreak="0">
     <w:nsid w:val="6FBA1261"/>
     <w:multiLevelType w:val="hybridMultilevel"/>
     <w:tmpl w:val="2834B544"/>
@@ -15572,7 +18815,7 @@
       </w:rPr>
     </w:lvl>
   </w:abstractNum>
-  <w:abstractNum w:abstractNumId="24" w15:restartNumberingAfterBreak="0">
+  <w:abstractNum w:abstractNumId="25" w15:restartNumberingAfterBreak="0">
     <w:nsid w:val="780D581E"/>
     <w:multiLevelType w:val="hybridMultilevel"/>
     <w:tmpl w:val="9732CA10"/>
@@ -15685,7 +18928,7 @@
       </w:rPr>
     </w:lvl>
   </w:abstractNum>
-  <w:abstractNum w:abstractNumId="25" w15:restartNumberingAfterBreak="0">
+  <w:abstractNum w:abstractNumId="26" w15:restartNumberingAfterBreak="0">
     <w:nsid w:val="783268C5"/>
     <w:multiLevelType w:val="hybridMultilevel"/>
     <w:tmpl w:val="1CF8A384"/>
@@ -15799,7 +19042,7 @@
     </w:lvl>
   </w:abstractNum>
   <w:num w:numId="1">
-    <w:abstractNumId w:val="25"/>
+    <w:abstractNumId w:val="26"/>
   </w:num>
   <w:num w:numId="2">
     <w:abstractNumId w:val="2"/>
@@ -15811,7 +19054,7 @@
     <w:abstractNumId w:val="12"/>
   </w:num>
   <w:num w:numId="5">
-    <w:abstractNumId w:val="22"/>
+    <w:abstractNumId w:val="23"/>
   </w:num>
   <w:num w:numId="6">
     <w:abstractNumId w:val="6"/>
@@ -15820,7 +19063,7 @@
     <w:abstractNumId w:val="14"/>
   </w:num>
   <w:num w:numId="8">
-    <w:abstractNumId w:val="23"/>
+    <w:abstractNumId w:val="24"/>
   </w:num>
   <w:num w:numId="9">
     <w:abstractNumId w:val="8"/>
@@ -15874,7 +19117,10 @@
     <w:abstractNumId w:val="15"/>
   </w:num>
   <w:num w:numId="26">
-    <w:abstractNumId w:val="24"/>
+    <w:abstractNumId w:val="25"/>
+  </w:num>
+  <w:num w:numId="27">
+    <w:abstractNumId w:val="22"/>
   </w:num>
 </w:numbering>
 </file>
@@ -16272,7 +19518,7 @@
   <w:style w:type="paragraph" w:default="1" w:styleId="Normal">
     <w:name w:val="Normal"/>
     <w:qFormat/>
-    <w:rsid w:val="00501392"/>
+    <w:rsid w:val="0095568F"/>
   </w:style>
   <w:style w:type="paragraph" w:styleId="Heading1">
     <w:name w:val="heading 1"/>
@@ -16342,7 +19588,6 @@
   <w:style w:type="character" w:default="1" w:styleId="DefaultParagraphFont">
     <w:name w:val="Default Paragraph Font"/>
     <w:uiPriority w:val="1"/>
-    <w:semiHidden/>
     <w:unhideWhenUsed/>
   </w:style>
   <w:style w:type="table" w:default="1" w:styleId="TableNormal">
@@ -16945,7 +20190,7 @@
 </file>
 
 <file path=customXml/itemProps1.xml><?xml version="1.0" encoding="utf-8"?>
-<ds:datastoreItem xmlns:ds="http://schemas.openxmlformats.org/officeDocument/2006/customXml" ds:itemID="{9956D205-69D3-462C-B765-5965C3BFC924}">
+<ds:datastoreItem xmlns:ds="http://schemas.openxmlformats.org/officeDocument/2006/customXml" ds:itemID="{DE68537C-8454-44FB-8789-13133FA89C3A}">
   <ds:schemaRefs>
     <ds:schemaRef ds:uri="http://schemas.openxmlformats.org/officeDocument/2006/bibliography"/>
   </ds:schemaRefs>

</xml_diff>